<commit_message>
What we learned and what we'd do differently
</commit_message>
<xml_diff>
--- a/Group 16 Implementation&Summary Report.docx
+++ b/Group 16 Implementation&Summary Report.docx
@@ -1,6 +1,6 @@
 
 <file path=word/document.xml><?xml version="1.0" encoding="utf-8"?>
-<w:document xmlns:wpc="http://schemas.microsoft.com/office/word/2010/wordprocessingCanvas" xmlns:mc="http://schemas.openxmlformats.org/markup-compatibility/2006" xmlns:o="urn:schemas-microsoft-com:office:office" xmlns:r="http://schemas.openxmlformats.org/officeDocument/2006/relationships" xmlns:m="http://schemas.openxmlformats.org/officeDocument/2006/math" xmlns:v="urn:schemas-microsoft-com:vml" xmlns:wp14="http://schemas.microsoft.com/office/word/2010/wordprocessingDrawing" xmlns:wp="http://schemas.openxmlformats.org/drawingml/2006/wordprocessingDrawing" xmlns:w10="urn:schemas-microsoft-com:office:word" xmlns:w="http://schemas.openxmlformats.org/wordprocessingml/2006/main" xmlns:w14="http://schemas.microsoft.com/office/word/2010/wordml" xmlns:w15="http://schemas.microsoft.com/office/word/2012/wordml" xmlns:wpg="http://schemas.microsoft.com/office/word/2010/wordprocessingGroup" xmlns:wpi="http://schemas.microsoft.com/office/word/2010/wordprocessingInk" xmlns:wne="http://schemas.microsoft.com/office/word/2006/wordml" xmlns:wps="http://schemas.microsoft.com/office/word/2010/wordprocessingShape" mc:Ignorable="w14 w15 wp14">
+<w:document xmlns:wpc="http://schemas.microsoft.com/office/word/2010/wordprocessingCanvas" xmlns:mc="http://schemas.openxmlformats.org/markup-compatibility/2006" xmlns:o="urn:schemas-microsoft-com:office:office" xmlns:r="http://schemas.openxmlformats.org/officeDocument/2006/relationships" xmlns:m="http://schemas.openxmlformats.org/officeDocument/2006/math" xmlns:v="urn:schemas-microsoft-com:vml" xmlns:wp14="http://schemas.microsoft.com/office/word/2010/wordprocessingDrawing" xmlns:wp="http://schemas.openxmlformats.org/drawingml/2006/wordprocessingDrawing" xmlns:w10="urn:schemas-microsoft-com:office:word" xmlns:w="http://schemas.openxmlformats.org/wordprocessingml/2006/main" xmlns:w14="http://schemas.microsoft.com/office/word/2010/wordml" xmlns:wpg="http://schemas.microsoft.com/office/word/2010/wordprocessingGroup" xmlns:wpi="http://schemas.microsoft.com/office/word/2010/wordprocessingInk" xmlns:wne="http://schemas.microsoft.com/office/word/2006/wordml" xmlns:wps="http://schemas.microsoft.com/office/word/2010/wordprocessingShape" mc:Ignorable="w14 wp14">
   <w:background w:color="FFFFFF"/>
   <w:body>
     <w:p>
@@ -97,8 +97,6 @@
         </w:rPr>
         <w:t>s to run exc</w:t>
       </w:r>
-      <w:bookmarkStart w:id="2" w:name="_GoBack"/>
-      <w:bookmarkEnd w:id="2"/>
       <w:r>
         <w:rPr>
           <w:rFonts w:asciiTheme="minorHAnsi" w:eastAsia="Cambria" w:hAnsiTheme="minorHAnsi" w:cs="Cambria"/>
@@ -128,8 +126,8 @@
           <w:szCs w:val="28"/>
         </w:rPr>
       </w:pPr>
-      <w:bookmarkStart w:id="3" w:name="h.75rf4vta81ax" w:colFirst="0" w:colLast="0"/>
-      <w:bookmarkEnd w:id="3"/>
+      <w:bookmarkStart w:id="2" w:name="h.75rf4vta81ax" w:colFirst="0" w:colLast="0"/>
+      <w:bookmarkEnd w:id="2"/>
       <w:r>
         <w:rPr>
           <w:rFonts w:ascii="Cambria" w:eastAsia="Cambria" w:hAnsi="Cambria" w:cs="Cambria"/>
@@ -337,8 +335,8 @@
         <w:spacing w:before="480" w:after="0" w:line="312" w:lineRule="auto"/>
         <w:contextualSpacing w:val="0"/>
       </w:pPr>
-      <w:bookmarkStart w:id="4" w:name="h.lo29l2jm3s6r" w:colFirst="0" w:colLast="0"/>
-      <w:bookmarkEnd w:id="4"/>
+      <w:bookmarkStart w:id="3" w:name="h.lo29l2jm3s6r" w:colFirst="0" w:colLast="0"/>
+      <w:bookmarkEnd w:id="3"/>
       <w:r>
         <w:rPr>
           <w:rFonts w:ascii="Oswald" w:eastAsia="Oswald" w:hAnsi="Oswald" w:cs="Oswald"/>
@@ -364,10 +362,10 @@
           <w:rFonts w:asciiTheme="minorHAnsi" w:hAnsiTheme="minorHAnsi"/>
         </w:rPr>
       </w:pPr>
-      <w:bookmarkStart w:id="5" w:name="h.1fob9te" w:colFirst="0" w:colLast="0"/>
-      <w:bookmarkStart w:id="6" w:name="h.hlmyfrw4m8hw" w:colFirst="0" w:colLast="0"/>
+      <w:bookmarkStart w:id="4" w:name="h.1fob9te" w:colFirst="0" w:colLast="0"/>
+      <w:bookmarkStart w:id="5" w:name="h.hlmyfrw4m8hw" w:colFirst="0" w:colLast="0"/>
+      <w:bookmarkEnd w:id="4"/>
       <w:bookmarkEnd w:id="5"/>
-      <w:bookmarkEnd w:id="6"/>
       <w:r>
         <w:rPr>
           <w:rFonts w:asciiTheme="minorHAnsi" w:hAnsiTheme="minorHAnsi"/>
@@ -416,14 +414,7 @@
           <w:rFonts w:asciiTheme="minorHAnsi" w:hAnsiTheme="minorHAnsi"/>
           <w:b/>
         </w:rPr>
-        <w:t>The program originally displayed a “-0”</w:t>
-      </w:r>
-      <w:r>
-        <w:rPr>
-          <w:rFonts w:asciiTheme="minorHAnsi" w:hAnsiTheme="minorHAnsi"/>
-          <w:b/>
-        </w:rPr>
-        <w:t xml:space="preserve"> when you would try to calculate an integral from right to left. We added an error message to prevent the program from trying to calculate the integral this way. </w:t>
+        <w:t xml:space="preserve">The program originally displayed a “-0” when you would try to calculate an integral from right to left. We added an error message to prevent the program from trying to calculate the integral this way. </w:t>
       </w:r>
     </w:p>
     <w:p>
@@ -868,8 +859,8 @@
           <w:szCs w:val="28"/>
         </w:rPr>
       </w:pPr>
-      <w:bookmarkStart w:id="7" w:name="h.1jck3uh1xukj" w:colFirst="0" w:colLast="0"/>
-      <w:bookmarkEnd w:id="7"/>
+      <w:bookmarkStart w:id="6" w:name="h.1jck3uh1xukj" w:colFirst="0" w:colLast="0"/>
+      <w:bookmarkEnd w:id="6"/>
     </w:p>
     <w:p>
       <w:pPr>
@@ -978,9 +969,15 @@
         <w:widowControl w:val="0"/>
         <w:spacing w:before="480" w:after="0" w:line="312" w:lineRule="auto"/>
         <w:contextualSpacing w:val="0"/>
-      </w:pPr>
-      <w:bookmarkStart w:id="8" w:name="h.opg2h5r7v2hf" w:colFirst="0" w:colLast="0"/>
-      <w:bookmarkEnd w:id="8"/>
+        <w:rPr>
+          <w:rFonts w:ascii="Cambria" w:eastAsia="Cambria" w:hAnsi="Cambria" w:cs="Cambria"/>
+          <w:color w:val="B45F06"/>
+          <w:sz w:val="28"/>
+          <w:szCs w:val="28"/>
+        </w:rPr>
+      </w:pPr>
+      <w:bookmarkStart w:id="7" w:name="h.opg2h5r7v2hf" w:colFirst="0" w:colLast="0"/>
+      <w:bookmarkEnd w:id="7"/>
       <w:r>
         <w:rPr>
           <w:rFonts w:ascii="Oswald" w:eastAsia="Oswald" w:hAnsi="Oswald" w:cs="Oswald"/>
@@ -1003,40 +1000,45 @@
     <w:p>
       <w:pPr>
         <w:rPr>
-          <w:rFonts w:ascii="Cambria" w:eastAsia="Cambria" w:hAnsi="Cambria" w:cs="Cambria"/>
-        </w:rPr>
-      </w:pPr>
-      <w:r>
-        <w:rPr>
-          <w:rFonts w:ascii="Cambria" w:eastAsia="Cambria" w:hAnsi="Cambria" w:cs="Cambria"/>
-        </w:rPr>
-        <w:t>1 to 5 short paragraphs providing an introspective regarding what</w:t>
-      </w:r>
-      <w:r>
-        <w:rPr>
-          <w:rFonts w:ascii="Cambria" w:eastAsia="Cambria" w:hAnsi="Cambria" w:cs="Cambria"/>
-        </w:rPr>
-        <w:t xml:space="preserve"> individual or</w:t>
-      </w:r>
-      <w:r>
-        <w:rPr>
-          <w:rFonts w:ascii="Cambria" w:eastAsia="Cambria" w:hAnsi="Cambria" w:cs="Cambria"/>
-        </w:rPr>
-        <w:t xml:space="preserve"> team observations were experienced, specifically relating to concepts covered in this </w:t>
-      </w:r>
-      <w:r>
-        <w:rPr>
-          <w:rFonts w:ascii="Cambria" w:eastAsia="Cambria" w:hAnsi="Cambria" w:cs="Cambria"/>
-        </w:rPr>
-        <w:t>course (or the prior software development course (SER 215) in this series).  These observations could be from either positive or negative experiences.</w:t>
-      </w:r>
-    </w:p>
-    <w:p>
-      <w:pPr>
-        <w:rPr>
-          <w:rFonts w:ascii="Cambria" w:eastAsia="Cambria" w:hAnsi="Cambria" w:cs="Cambria"/>
-        </w:rPr>
-      </w:pPr>
+          <w:rFonts w:ascii="Cambria" w:hAnsi="Cambria"/>
+        </w:rPr>
+      </w:pPr>
+      <w:r>
+        <w:rPr>
+          <w:rFonts w:ascii="Cambria" w:hAnsi="Cambria"/>
+        </w:rPr>
+        <w:t xml:space="preserve">We learned it is difficult to test other people’s code.  We tested that the Plotter code was functioning and working correctly.  The thing was, the code base was so deep in places and confusing that at times we didn’t really know what the code was doing or where it was going or what this method did or what that call was supposed to do.  We had to change our approach from unit testing to a more functional </w:t>
+      </w:r>
+      <w:r>
+        <w:rPr>
+          <w:rFonts w:ascii="Cambria" w:hAnsi="Cambria"/>
+        </w:rPr>
+        <w:t xml:space="preserve">black-box </w:t>
+      </w:r>
+      <w:r>
+        <w:rPr>
+          <w:rFonts w:ascii="Cambria" w:hAnsi="Cambria"/>
+        </w:rPr>
+        <w:t>approach.  Decoupling the code base enough to white-box test it was very difficult.  We also learned that planning tests through all phases of development results in more robust testing.  Writing tests after a piece of software is already complete is much more difficult that testing throughout the project.</w:t>
+      </w:r>
+      <w:r>
+        <w:rPr>
+          <w:rFonts w:ascii="Cambria" w:hAnsi="Cambria"/>
+        </w:rPr>
+        <w:t xml:space="preserve">  Finally we learned about the importance of commenting the code.  </w:t>
+      </w:r>
+      <w:r>
+        <w:rPr>
+          <w:rFonts w:ascii="Cambria" w:hAnsi="Cambria"/>
+        </w:rPr>
+        <w:t>With no comments, we didn’t know why something was written the way it was or why it was included in the first place.  Having a better idea of the why would have went along way for us when we tested it.</w:t>
+      </w:r>
+      <w:r>
+        <w:rPr>
+          <w:rFonts w:ascii="Cambria" w:hAnsi="Cambria"/>
+        </w:rPr>
+        <w:t xml:space="preserve"> </w:t>
+      </w:r>
     </w:p>
     <w:p>
       <w:pPr>
@@ -1054,8 +1056,8 @@
         <w:spacing w:before="480" w:after="0" w:line="312" w:lineRule="auto"/>
         <w:contextualSpacing w:val="0"/>
       </w:pPr>
-      <w:bookmarkStart w:id="9" w:name="h.vv2ngn42f74m" w:colFirst="0" w:colLast="0"/>
-      <w:bookmarkEnd w:id="9"/>
+      <w:bookmarkStart w:id="8" w:name="h.vv2ngn42f74m" w:colFirst="0" w:colLast="0"/>
+      <w:bookmarkEnd w:id="8"/>
       <w:r>
         <w:rPr>
           <w:rFonts w:ascii="Cambria" w:eastAsia="Cambria" w:hAnsi="Cambria" w:cs="Cambria"/>
@@ -1067,24 +1069,49 @@
       </w:r>
     </w:p>
     <w:p>
-      <w:r>
-        <w:rPr>
-          <w:rFonts w:ascii="Cambria" w:eastAsia="Cambria" w:hAnsi="Cambria" w:cs="Cambria"/>
-        </w:rPr>
-        <w:t xml:space="preserve">1 to 5 short paragraphs providing an introspective regarding team approach or development/administrative activities  your team would/might do differently if you were starting over on (this or another) project again.  </w:t>
-      </w:r>
-      <w:r>
-        <w:rPr>
-          <w:rFonts w:ascii="Cambria" w:eastAsia="Cambria" w:hAnsi="Cambria" w:cs="Cambria"/>
-        </w:rPr>
-        <w:t>These observations could be from either positive or negative experiences.</w:t>
-      </w:r>
-    </w:p>
-    <w:p/>
+      <w:pPr>
+        <w:rPr>
+          <w:rFonts w:ascii="Cambria" w:eastAsia="Cambria" w:hAnsi="Cambria" w:cs="Cambria"/>
+        </w:rPr>
+      </w:pPr>
+      <w:r>
+        <w:rPr>
+          <w:rFonts w:ascii="Cambria" w:eastAsia="Cambria" w:hAnsi="Cambria" w:cs="Cambria"/>
+        </w:rPr>
+        <w:t>A</w:t>
+      </w:r>
+      <w:bookmarkStart w:id="9" w:name="_GoBack"/>
+      <w:bookmarkEnd w:id="9"/>
+      <w:r>
+        <w:rPr>
+          <w:rFonts w:ascii="Cambria" w:eastAsia="Cambria" w:hAnsi="Cambria" w:cs="Cambria"/>
+        </w:rPr>
+        <w:t>n improvement we would make would be to check for modularity before creating unit tests.  That way we would have had a better sense of the functionality of the Plotter program.  We would have been able to see the independent and interchangeable modules parts.  We would have known what each module was intended to do and then we could have designed our tests to suit that function better.</w:t>
+      </w:r>
+      <w:r>
+        <w:rPr>
+          <w:rFonts w:ascii="Cambria" w:eastAsia="Cambria" w:hAnsi="Cambria" w:cs="Cambria"/>
+        </w:rPr>
+        <w:t xml:space="preserve">  This would have helped in our unit tests but it wasn’t feasible </w:t>
+      </w:r>
+      <w:r>
+        <w:rPr>
+          <w:rFonts w:ascii="Cambria" w:eastAsia="Cambria" w:hAnsi="Cambria" w:cs="Cambria"/>
+        </w:rPr>
+        <w:t>to spend any more time than we did.  A better idea from the start may have been to perform our functional black-box tests right at the start.</w:t>
+      </w:r>
+    </w:p>
+    <w:p>
+      <w:pPr>
+        <w:rPr>
+          <w:rFonts w:ascii="Cambria" w:eastAsia="Cambria" w:hAnsi="Cambria" w:cs="Cambria"/>
+        </w:rPr>
+      </w:pPr>
+    </w:p>
     <w:p/>
     <w:sectPr>
-      <w:headerReference w:type="default" r:id="rId7"/>
-      <w:footerReference w:type="default" r:id="rId8"/>
+      <w:headerReference w:type="default" r:id="rId8"/>
+      <w:footerReference w:type="default" r:id="rId9"/>
       <w:pgSz w:w="12240" w:h="15840"/>
       <w:pgMar w:top="1440" w:right="1440" w:bottom="1440" w:left="1440" w:header="720" w:footer="720" w:gutter="0"/>
       <w:pgNumType w:start="1"/>
@@ -1095,7 +1122,7 @@
 </file>
 
 <file path=word/endnotes.xml><?xml version="1.0" encoding="utf-8"?>
-<w:endnotes xmlns:wpc="http://schemas.microsoft.com/office/word/2010/wordprocessingCanvas" xmlns:mc="http://schemas.openxmlformats.org/markup-compatibility/2006" xmlns:o="urn:schemas-microsoft-com:office:office" xmlns:r="http://schemas.openxmlformats.org/officeDocument/2006/relationships" xmlns:m="http://schemas.openxmlformats.org/officeDocument/2006/math" xmlns:v="urn:schemas-microsoft-com:vml" xmlns:wp14="http://schemas.microsoft.com/office/word/2010/wordprocessingDrawing" xmlns:wp="http://schemas.openxmlformats.org/drawingml/2006/wordprocessingDrawing" xmlns:w10="urn:schemas-microsoft-com:office:word" xmlns:w="http://schemas.openxmlformats.org/wordprocessingml/2006/main" xmlns:w14="http://schemas.microsoft.com/office/word/2010/wordml" xmlns:w15="http://schemas.microsoft.com/office/word/2012/wordml" xmlns:wpg="http://schemas.microsoft.com/office/word/2010/wordprocessingGroup" xmlns:wpi="http://schemas.microsoft.com/office/word/2010/wordprocessingInk" xmlns:wne="http://schemas.microsoft.com/office/word/2006/wordml" xmlns:wps="http://schemas.microsoft.com/office/word/2010/wordprocessingShape" mc:Ignorable="w14 w15 wp14">
+<w:endnotes xmlns:wpc="http://schemas.microsoft.com/office/word/2010/wordprocessingCanvas" xmlns:mc="http://schemas.openxmlformats.org/markup-compatibility/2006" xmlns:o="urn:schemas-microsoft-com:office:office" xmlns:r="http://schemas.openxmlformats.org/officeDocument/2006/relationships" xmlns:m="http://schemas.openxmlformats.org/officeDocument/2006/math" xmlns:v="urn:schemas-microsoft-com:vml" xmlns:wp14="http://schemas.microsoft.com/office/word/2010/wordprocessingDrawing" xmlns:wp="http://schemas.openxmlformats.org/drawingml/2006/wordprocessingDrawing" xmlns:w10="urn:schemas-microsoft-com:office:word" xmlns:w="http://schemas.openxmlformats.org/wordprocessingml/2006/main" xmlns:w14="http://schemas.microsoft.com/office/word/2010/wordml" xmlns:wpg="http://schemas.microsoft.com/office/word/2010/wordprocessingGroup" xmlns:wpi="http://schemas.microsoft.com/office/word/2010/wordprocessingInk" xmlns:wne="http://schemas.microsoft.com/office/word/2006/wordml" xmlns:wps="http://schemas.microsoft.com/office/word/2010/wordprocessingShape" mc:Ignorable="w14 wp14">
   <w:endnote w:type="separator" w:id="-1">
     <w:p>
       <w:pPr>
@@ -1120,7 +1147,7 @@
 </file>
 
 <file path=word/footer1.xml><?xml version="1.0" encoding="utf-8"?>
-<w:ftr xmlns:wpc="http://schemas.microsoft.com/office/word/2010/wordprocessingCanvas" xmlns:mc="http://schemas.openxmlformats.org/markup-compatibility/2006" xmlns:o="urn:schemas-microsoft-com:office:office" xmlns:r="http://schemas.openxmlformats.org/officeDocument/2006/relationships" xmlns:m="http://schemas.openxmlformats.org/officeDocument/2006/math" xmlns:v="urn:schemas-microsoft-com:vml" xmlns:wp14="http://schemas.microsoft.com/office/word/2010/wordprocessingDrawing" xmlns:wp="http://schemas.openxmlformats.org/drawingml/2006/wordprocessingDrawing" xmlns:w10="urn:schemas-microsoft-com:office:word" xmlns:w="http://schemas.openxmlformats.org/wordprocessingml/2006/main" xmlns:w14="http://schemas.microsoft.com/office/word/2010/wordml" xmlns:w15="http://schemas.microsoft.com/office/word/2012/wordml" xmlns:wpg="http://schemas.microsoft.com/office/word/2010/wordprocessingGroup" xmlns:wpi="http://schemas.microsoft.com/office/word/2010/wordprocessingInk" xmlns:wne="http://schemas.microsoft.com/office/word/2006/wordml" xmlns:wps="http://schemas.microsoft.com/office/word/2010/wordprocessingShape" mc:Ignorable="w14 w15 wp14">
+<w:ftr xmlns:wpc="http://schemas.microsoft.com/office/word/2010/wordprocessingCanvas" xmlns:mc="http://schemas.openxmlformats.org/markup-compatibility/2006" xmlns:o="urn:schemas-microsoft-com:office:office" xmlns:r="http://schemas.openxmlformats.org/officeDocument/2006/relationships" xmlns:m="http://schemas.openxmlformats.org/officeDocument/2006/math" xmlns:v="urn:schemas-microsoft-com:vml" xmlns:wp14="http://schemas.microsoft.com/office/word/2010/wordprocessingDrawing" xmlns:wp="http://schemas.openxmlformats.org/drawingml/2006/wordprocessingDrawing" xmlns:w10="urn:schemas-microsoft-com:office:word" xmlns:w="http://schemas.openxmlformats.org/wordprocessingml/2006/main" xmlns:w14="http://schemas.microsoft.com/office/word/2010/wordml" xmlns:wpg="http://schemas.microsoft.com/office/word/2010/wordprocessingGroup" xmlns:wpi="http://schemas.microsoft.com/office/word/2010/wordprocessingInk" xmlns:wne="http://schemas.microsoft.com/office/word/2006/wordml" xmlns:wps="http://schemas.microsoft.com/office/word/2010/wordprocessingShape" mc:Ignorable="w14 wp14">
   <w:sdt>
     <w:sdtPr>
       <w:id w:val="1032027047"/>
@@ -1149,7 +1176,7 @@
           <w:rPr>
             <w:noProof/>
           </w:rPr>
-          <w:t>2</w:t>
+          <w:t>3</w:t>
         </w:r>
         <w:r>
           <w:rPr>
@@ -1169,7 +1196,7 @@
 </file>
 
 <file path=word/footnotes.xml><?xml version="1.0" encoding="utf-8"?>
-<w:footnotes xmlns:wpc="http://schemas.microsoft.com/office/word/2010/wordprocessingCanvas" xmlns:mc="http://schemas.openxmlformats.org/markup-compatibility/2006" xmlns:o="urn:schemas-microsoft-com:office:office" xmlns:r="http://schemas.openxmlformats.org/officeDocument/2006/relationships" xmlns:m="http://schemas.openxmlformats.org/officeDocument/2006/math" xmlns:v="urn:schemas-microsoft-com:vml" xmlns:wp14="http://schemas.microsoft.com/office/word/2010/wordprocessingDrawing" xmlns:wp="http://schemas.openxmlformats.org/drawingml/2006/wordprocessingDrawing" xmlns:w10="urn:schemas-microsoft-com:office:word" xmlns:w="http://schemas.openxmlformats.org/wordprocessingml/2006/main" xmlns:w14="http://schemas.microsoft.com/office/word/2010/wordml" xmlns:w15="http://schemas.microsoft.com/office/word/2012/wordml" xmlns:wpg="http://schemas.microsoft.com/office/word/2010/wordprocessingGroup" xmlns:wpi="http://schemas.microsoft.com/office/word/2010/wordprocessingInk" xmlns:wne="http://schemas.microsoft.com/office/word/2006/wordml" xmlns:wps="http://schemas.microsoft.com/office/word/2010/wordprocessingShape" mc:Ignorable="w14 w15 wp14">
+<w:footnotes xmlns:wpc="http://schemas.microsoft.com/office/word/2010/wordprocessingCanvas" xmlns:mc="http://schemas.openxmlformats.org/markup-compatibility/2006" xmlns:o="urn:schemas-microsoft-com:office:office" xmlns:r="http://schemas.openxmlformats.org/officeDocument/2006/relationships" xmlns:m="http://schemas.openxmlformats.org/officeDocument/2006/math" xmlns:v="urn:schemas-microsoft-com:vml" xmlns:wp14="http://schemas.microsoft.com/office/word/2010/wordprocessingDrawing" xmlns:wp="http://schemas.openxmlformats.org/drawingml/2006/wordprocessingDrawing" xmlns:w10="urn:schemas-microsoft-com:office:word" xmlns:w="http://schemas.openxmlformats.org/wordprocessingml/2006/main" xmlns:w14="http://schemas.microsoft.com/office/word/2010/wordml" xmlns:wpg="http://schemas.microsoft.com/office/word/2010/wordprocessingGroup" xmlns:wpi="http://schemas.microsoft.com/office/word/2010/wordprocessingInk" xmlns:wne="http://schemas.microsoft.com/office/word/2006/wordml" xmlns:wps="http://schemas.microsoft.com/office/word/2010/wordprocessingShape" mc:Ignorable="w14 wp14">
   <w:footnote w:type="separator" w:id="-1">
     <w:p>
       <w:pPr>
@@ -1194,7 +1221,7 @@
 </file>
 
 <file path=word/header1.xml><?xml version="1.0" encoding="utf-8"?>
-<w:hdr xmlns:wpc="http://schemas.microsoft.com/office/word/2010/wordprocessingCanvas" xmlns:mc="http://schemas.openxmlformats.org/markup-compatibility/2006" xmlns:o="urn:schemas-microsoft-com:office:office" xmlns:r="http://schemas.openxmlformats.org/officeDocument/2006/relationships" xmlns:m="http://schemas.openxmlformats.org/officeDocument/2006/math" xmlns:v="urn:schemas-microsoft-com:vml" xmlns:wp14="http://schemas.microsoft.com/office/word/2010/wordprocessingDrawing" xmlns:wp="http://schemas.openxmlformats.org/drawingml/2006/wordprocessingDrawing" xmlns:w10="urn:schemas-microsoft-com:office:word" xmlns:w="http://schemas.openxmlformats.org/wordprocessingml/2006/main" xmlns:w14="http://schemas.microsoft.com/office/word/2010/wordml" xmlns:w15="http://schemas.microsoft.com/office/word/2012/wordml" xmlns:wpg="http://schemas.microsoft.com/office/word/2010/wordprocessingGroup" xmlns:wpi="http://schemas.microsoft.com/office/word/2010/wordprocessingInk" xmlns:wne="http://schemas.microsoft.com/office/word/2006/wordml" xmlns:wps="http://schemas.microsoft.com/office/word/2010/wordprocessingShape" mc:Ignorable="w14 w15 wp14">
+<w:hdr xmlns:wpc="http://schemas.microsoft.com/office/word/2010/wordprocessingCanvas" xmlns:mc="http://schemas.openxmlformats.org/markup-compatibility/2006" xmlns:o="urn:schemas-microsoft-com:office:office" xmlns:r="http://schemas.openxmlformats.org/officeDocument/2006/relationships" xmlns:m="http://schemas.openxmlformats.org/officeDocument/2006/math" xmlns:v="urn:schemas-microsoft-com:vml" xmlns:wp14="http://schemas.microsoft.com/office/word/2010/wordprocessingDrawing" xmlns:wp="http://schemas.openxmlformats.org/drawingml/2006/wordprocessingDrawing" xmlns:w10="urn:schemas-microsoft-com:office:word" xmlns:w="http://schemas.openxmlformats.org/wordprocessingml/2006/main" xmlns:w14="http://schemas.microsoft.com/office/word/2010/wordml" xmlns:wpg="http://schemas.microsoft.com/office/word/2010/wordprocessingGroup" xmlns:wpi="http://schemas.microsoft.com/office/word/2010/wordprocessingInk" xmlns:wne="http://schemas.microsoft.com/office/word/2006/wordml" xmlns:wps="http://schemas.microsoft.com/office/word/2010/wordprocessingShape" mc:Ignorable="w14 wp14">
   <w:p>
     <w:r>
       <w:t>Team 16</w:t>
@@ -1223,8 +1250,8 @@
 </file>
 
 <file path=word/numbering.xml><?xml version="1.0" encoding="utf-8"?>
-<w:numbering xmlns:wpc="http://schemas.microsoft.com/office/word/2010/wordprocessingCanvas" xmlns:mc="http://schemas.openxmlformats.org/markup-compatibility/2006" xmlns:o="urn:schemas-microsoft-com:office:office" xmlns:r="http://schemas.openxmlformats.org/officeDocument/2006/relationships" xmlns:m="http://schemas.openxmlformats.org/officeDocument/2006/math" xmlns:v="urn:schemas-microsoft-com:vml" xmlns:wp14="http://schemas.microsoft.com/office/word/2010/wordprocessingDrawing" xmlns:wp="http://schemas.openxmlformats.org/drawingml/2006/wordprocessingDrawing" xmlns:w10="urn:schemas-microsoft-com:office:word" xmlns:w="http://schemas.openxmlformats.org/wordprocessingml/2006/main" xmlns:w14="http://schemas.microsoft.com/office/word/2010/wordml" xmlns:w15="http://schemas.microsoft.com/office/word/2012/wordml" xmlns:wpg="http://schemas.microsoft.com/office/word/2010/wordprocessingGroup" xmlns:wpi="http://schemas.microsoft.com/office/word/2010/wordprocessingInk" xmlns:wne="http://schemas.microsoft.com/office/word/2006/wordml" xmlns:wps="http://schemas.microsoft.com/office/word/2010/wordprocessingShape" mc:Ignorable="w14 w15 wp14">
-  <w:abstractNum w:abstractNumId="0" w15:restartNumberingAfterBreak="0">
+<w:numbering xmlns:wpc="http://schemas.microsoft.com/office/word/2010/wordprocessingCanvas" xmlns:mc="http://schemas.openxmlformats.org/markup-compatibility/2006" xmlns:o="urn:schemas-microsoft-com:office:office" xmlns:r="http://schemas.openxmlformats.org/officeDocument/2006/relationships" xmlns:m="http://schemas.openxmlformats.org/officeDocument/2006/math" xmlns:v="urn:schemas-microsoft-com:vml" xmlns:wp14="http://schemas.microsoft.com/office/word/2010/wordprocessingDrawing" xmlns:wp="http://schemas.openxmlformats.org/drawingml/2006/wordprocessingDrawing" xmlns:w10="urn:schemas-microsoft-com:office:word" xmlns:w="http://schemas.openxmlformats.org/wordprocessingml/2006/main" xmlns:w14="http://schemas.microsoft.com/office/word/2010/wordml" xmlns:wpg="http://schemas.microsoft.com/office/word/2010/wordprocessingGroup" xmlns:wpi="http://schemas.microsoft.com/office/word/2010/wordprocessingInk" xmlns:wne="http://schemas.microsoft.com/office/word/2006/wordml" xmlns:wps="http://schemas.microsoft.com/office/word/2010/wordprocessingShape" mc:Ignorable="w14 wp14">
+  <w:abstractNum w:abstractNumId="0">
     <w:nsid w:val="19051AB0"/>
     <w:multiLevelType w:val="multilevel"/>
     <w:tmpl w:val="279E5BA4"/>
@@ -1315,7 +1342,7 @@
       </w:pPr>
     </w:lvl>
   </w:abstractNum>
-  <w:abstractNum w:abstractNumId="1" w15:restartNumberingAfterBreak="0">
+  <w:abstractNum w:abstractNumId="1">
     <w:nsid w:val="66337905"/>
     <w:multiLevelType w:val="multilevel"/>
     <w:tmpl w:val="1F567EBE"/>
@@ -1401,7 +1428,7 @@
       </w:pPr>
     </w:lvl>
   </w:abstractNum>
-  <w:abstractNum w:abstractNumId="2" w15:restartNumberingAfterBreak="0">
+  <w:abstractNum w:abstractNumId="2">
     <w:nsid w:val="6BC66C9C"/>
     <w:multiLevelType w:val="multilevel"/>
     <w:tmpl w:val="B9F2F91C"/>
@@ -1500,7 +1527,7 @@
 </file>
 
 <file path=word/styles.xml><?xml version="1.0" encoding="utf-8"?>
-<w:styles xmlns:mc="http://schemas.openxmlformats.org/markup-compatibility/2006" xmlns:r="http://schemas.openxmlformats.org/officeDocument/2006/relationships" xmlns:w="http://schemas.openxmlformats.org/wordprocessingml/2006/main" xmlns:w14="http://schemas.microsoft.com/office/word/2010/wordml" xmlns:w15="http://schemas.microsoft.com/office/word/2012/wordml" mc:Ignorable="w14 w15">
+<w:styles xmlns:mc="http://schemas.openxmlformats.org/markup-compatibility/2006" xmlns:r="http://schemas.openxmlformats.org/officeDocument/2006/relationships" xmlns:w="http://schemas.openxmlformats.org/wordprocessingml/2006/main" xmlns:w14="http://schemas.microsoft.com/office/word/2010/wordml" mc:Ignorable="w14">
   <w:docDefaults>
     <w:rPrDefault>
       <w:rPr>
@@ -1517,378 +1544,569 @@
       </w:pPr>
     </w:pPrDefault>
   </w:docDefaults>
-  <w:latentStyles w:defLockedState="0" w:defUIPriority="99" w:defSemiHidden="0" w:defUnhideWhenUsed="0" w:defQFormat="0" w:count="371">
-    <w:lsdException w:name="Normal" w:uiPriority="0" w:qFormat="1"/>
-    <w:lsdException w:name="heading 1" w:uiPriority="9" w:qFormat="1"/>
-    <w:lsdException w:name="heading 2" w:semiHidden="1" w:uiPriority="9" w:unhideWhenUsed="1" w:qFormat="1"/>
-    <w:lsdException w:name="heading 3" w:semiHidden="1" w:uiPriority="9" w:unhideWhenUsed="1" w:qFormat="1"/>
-    <w:lsdException w:name="heading 4" w:semiHidden="1" w:uiPriority="9" w:unhideWhenUsed="1" w:qFormat="1"/>
-    <w:lsdException w:name="heading 5" w:semiHidden="1" w:uiPriority="9" w:unhideWhenUsed="1" w:qFormat="1"/>
-    <w:lsdException w:name="heading 6" w:semiHidden="1" w:uiPriority="9" w:unhideWhenUsed="1" w:qFormat="1"/>
-    <w:lsdException w:name="heading 7" w:semiHidden="1" w:uiPriority="9" w:unhideWhenUsed="1" w:qFormat="1"/>
-    <w:lsdException w:name="heading 8" w:semiHidden="1" w:uiPriority="9" w:unhideWhenUsed="1" w:qFormat="1"/>
-    <w:lsdException w:name="heading 9" w:semiHidden="1" w:uiPriority="9" w:unhideWhenUsed="1" w:qFormat="1"/>
-    <w:lsdException w:name="index 1" w:semiHidden="1" w:unhideWhenUsed="1"/>
-    <w:lsdException w:name="index 2" w:semiHidden="1" w:unhideWhenUsed="1"/>
-    <w:lsdException w:name="index 3" w:semiHidden="1" w:unhideWhenUsed="1"/>
-    <w:lsdException w:name="index 4" w:semiHidden="1" w:unhideWhenUsed="1"/>
-    <w:lsdException w:name="index 5" w:semiHidden="1" w:unhideWhenUsed="1"/>
-    <w:lsdException w:name="index 6" w:semiHidden="1" w:unhideWhenUsed="1"/>
-    <w:lsdException w:name="index 7" w:semiHidden="1" w:unhideWhenUsed="1"/>
-    <w:lsdException w:name="index 8" w:semiHidden="1" w:unhideWhenUsed="1"/>
-    <w:lsdException w:name="index 9" w:semiHidden="1" w:unhideWhenUsed="1"/>
-    <w:lsdException w:name="toc 1" w:semiHidden="1" w:uiPriority="39" w:unhideWhenUsed="1"/>
-    <w:lsdException w:name="toc 2" w:semiHidden="1" w:uiPriority="39" w:unhideWhenUsed="1"/>
-    <w:lsdException w:name="toc 3" w:semiHidden="1" w:uiPriority="39" w:unhideWhenUsed="1"/>
-    <w:lsdException w:name="toc 4" w:semiHidden="1" w:uiPriority="39" w:unhideWhenUsed="1"/>
-    <w:lsdException w:name="toc 5" w:semiHidden="1" w:uiPriority="39" w:unhideWhenUsed="1"/>
-    <w:lsdException w:name="toc 6" w:semiHidden="1" w:uiPriority="39" w:unhideWhenUsed="1"/>
-    <w:lsdException w:name="toc 7" w:semiHidden="1" w:uiPriority="39" w:unhideWhenUsed="1"/>
-    <w:lsdException w:name="toc 8" w:semiHidden="1" w:uiPriority="39" w:unhideWhenUsed="1"/>
-    <w:lsdException w:name="toc 9" w:semiHidden="1" w:uiPriority="39" w:unhideWhenUsed="1"/>
-    <w:lsdException w:name="Normal Indent" w:semiHidden="1" w:unhideWhenUsed="1"/>
-    <w:lsdException w:name="footnote text" w:semiHidden="1" w:unhideWhenUsed="1"/>
-    <w:lsdException w:name="annotation text" w:semiHidden="1" w:unhideWhenUsed="1"/>
-    <w:lsdException w:name="header" w:semiHidden="1" w:unhideWhenUsed="1"/>
-    <w:lsdException w:name="footer" w:semiHidden="1" w:unhideWhenUsed="1"/>
-    <w:lsdException w:name="index heading" w:semiHidden="1" w:unhideWhenUsed="1"/>
-    <w:lsdException w:name="caption" w:semiHidden="1" w:uiPriority="35" w:unhideWhenUsed="1" w:qFormat="1"/>
-    <w:lsdException w:name="table of figures" w:semiHidden="1" w:unhideWhenUsed="1"/>
-    <w:lsdException w:name="envelope address" w:semiHidden="1" w:unhideWhenUsed="1"/>
-    <w:lsdException w:name="envelope return" w:semiHidden="1" w:unhideWhenUsed="1"/>
-    <w:lsdException w:name="footnote reference" w:semiHidden="1" w:unhideWhenUsed="1"/>
-    <w:lsdException w:name="annotation reference" w:semiHidden="1" w:unhideWhenUsed="1"/>
-    <w:lsdException w:name="line number" w:semiHidden="1" w:unhideWhenUsed="1"/>
-    <w:lsdException w:name="page number" w:semiHidden="1" w:unhideWhenUsed="1"/>
-    <w:lsdException w:name="endnote reference" w:semiHidden="1" w:unhideWhenUsed="1"/>
-    <w:lsdException w:name="endnote text" w:semiHidden="1" w:unhideWhenUsed="1"/>
-    <w:lsdException w:name="table of authorities" w:semiHidden="1" w:unhideWhenUsed="1"/>
-    <w:lsdException w:name="macro" w:semiHidden="1" w:unhideWhenUsed="1"/>
-    <w:lsdException w:name="toa heading" w:semiHidden="1" w:unhideWhenUsed="1"/>
-    <w:lsdException w:name="List" w:semiHidden="1" w:unhideWhenUsed="1"/>
-    <w:lsdException w:name="List Bullet" w:semiHidden="1" w:unhideWhenUsed="1"/>
-    <w:lsdException w:name="List Number" w:semiHidden="1" w:unhideWhenUsed="1"/>
-    <w:lsdException w:name="List 2" w:semiHidden="1" w:unhideWhenUsed="1"/>
-    <w:lsdException w:name="List 3" w:semiHidden="1" w:unhideWhenUsed="1"/>
-    <w:lsdException w:name="List 4" w:semiHidden="1" w:unhideWhenUsed="1"/>
-    <w:lsdException w:name="List 5" w:semiHidden="1" w:unhideWhenUsed="1"/>
-    <w:lsdException w:name="List Bullet 2" w:semiHidden="1" w:unhideWhenUsed="1"/>
-    <w:lsdException w:name="List Bullet 3" w:semiHidden="1" w:unhideWhenUsed="1"/>
-    <w:lsdException w:name="List Bullet 4" w:semiHidden="1" w:unhideWhenUsed="1"/>
-    <w:lsdException w:name="List Bullet 5" w:semiHidden="1" w:unhideWhenUsed="1"/>
-    <w:lsdException w:name="List Number 2" w:semiHidden="1" w:unhideWhenUsed="1"/>
-    <w:lsdException w:name="List Number 3" w:semiHidden="1" w:unhideWhenUsed="1"/>
-    <w:lsdException w:name="List Number 4" w:semiHidden="1" w:unhideWhenUsed="1"/>
-    <w:lsdException w:name="List Number 5" w:semiHidden="1" w:unhideWhenUsed="1"/>
-    <w:lsdException w:name="Title" w:uiPriority="10" w:qFormat="1"/>
-    <w:lsdException w:name="Closing" w:semiHidden="1" w:unhideWhenUsed="1"/>
-    <w:lsdException w:name="Signature" w:semiHidden="1" w:unhideWhenUsed="1"/>
-    <w:lsdException w:name="Default Paragraph Font" w:semiHidden="1" w:uiPriority="1" w:unhideWhenUsed="1"/>
-    <w:lsdException w:name="Body Text" w:semiHidden="1" w:unhideWhenUsed="1"/>
-    <w:lsdException w:name="Body Text Indent" w:semiHidden="1" w:unhideWhenUsed="1"/>
-    <w:lsdException w:name="List Continue" w:semiHidden="1" w:unhideWhenUsed="1"/>
-    <w:lsdException w:name="List Continue 2" w:semiHidden="1" w:unhideWhenUsed="1"/>
-    <w:lsdException w:name="List Continue 3" w:semiHidden="1" w:unhideWhenUsed="1"/>
-    <w:lsdException w:name="List Continue 4" w:semiHidden="1" w:unhideWhenUsed="1"/>
-    <w:lsdException w:name="List Continue 5" w:semiHidden="1" w:unhideWhenUsed="1"/>
-    <w:lsdException w:name="Message Header" w:semiHidden="1" w:unhideWhenUsed="1"/>
-    <w:lsdException w:name="Subtitle" w:uiPriority="11" w:qFormat="1"/>
-    <w:lsdException w:name="Salutation" w:semiHidden="1" w:unhideWhenUsed="1"/>
-    <w:lsdException w:name="Date" w:semiHidden="1" w:unhideWhenUsed="1"/>
-    <w:lsdException w:name="Body Text First Indent" w:semiHidden="1" w:unhideWhenUsed="1"/>
-    <w:lsdException w:name="Body Text First Indent 2" w:semiHidden="1" w:unhideWhenUsed="1"/>
-    <w:lsdException w:name="Note Heading" w:semiHidden="1" w:unhideWhenUsed="1"/>
-    <w:lsdException w:name="Body Text 2" w:semiHidden="1" w:unhideWhenUsed="1"/>
-    <w:lsdException w:name="Body Text 3" w:semiHidden="1" w:unhideWhenUsed="1"/>
-    <w:lsdException w:name="Body Text Indent 2" w:semiHidden="1" w:unhideWhenUsed="1"/>
-    <w:lsdException w:name="Body Text Indent 3" w:semiHidden="1" w:unhideWhenUsed="1"/>
-    <w:lsdException w:name="Block Text" w:semiHidden="1" w:unhideWhenUsed="1"/>
-    <w:lsdException w:name="Hyperlink" w:semiHidden="1" w:unhideWhenUsed="1"/>
-    <w:lsdException w:name="FollowedHyperlink" w:semiHidden="1" w:unhideWhenUsed="1"/>
-    <w:lsdException w:name="Strong" w:uiPriority="22" w:qFormat="1"/>
-    <w:lsdException w:name="Emphasis" w:uiPriority="20" w:qFormat="1"/>
-    <w:lsdException w:name="Document Map" w:semiHidden="1" w:unhideWhenUsed="1"/>
-    <w:lsdException w:name="Plain Text" w:semiHidden="1" w:unhideWhenUsed="1"/>
-    <w:lsdException w:name="E-mail Signature" w:semiHidden="1" w:unhideWhenUsed="1"/>
-    <w:lsdException w:name="HTML Top of Form" w:semiHidden="1" w:unhideWhenUsed="1"/>
-    <w:lsdException w:name="HTML Bottom of Form" w:semiHidden="1" w:unhideWhenUsed="1"/>
-    <w:lsdException w:name="Normal (Web)" w:semiHidden="1" w:unhideWhenUsed="1"/>
-    <w:lsdException w:name="HTML Acronym" w:semiHidden="1" w:unhideWhenUsed="1"/>
-    <w:lsdException w:name="HTML Address" w:semiHidden="1" w:unhideWhenUsed="1"/>
-    <w:lsdException w:name="HTML Cite" w:semiHidden="1" w:unhideWhenUsed="1"/>
-    <w:lsdException w:name="HTML Code" w:semiHidden="1" w:unhideWhenUsed="1"/>
-    <w:lsdException w:name="HTML Definition" w:semiHidden="1" w:unhideWhenUsed="1"/>
-    <w:lsdException w:name="HTML Keyboard" w:semiHidden="1" w:unhideWhenUsed="1"/>
-    <w:lsdException w:name="HTML Preformatted" w:semiHidden="1" w:unhideWhenUsed="1"/>
-    <w:lsdException w:name="HTML Sample" w:semiHidden="1" w:unhideWhenUsed="1"/>
-    <w:lsdException w:name="HTML Typewriter" w:semiHidden="1" w:unhideWhenUsed="1"/>
-    <w:lsdException w:name="HTML Variable" w:semiHidden="1" w:unhideWhenUsed="1"/>
-    <w:lsdException w:name="Normal Table" w:semiHidden="1" w:unhideWhenUsed="1"/>
-    <w:lsdException w:name="annotation subject" w:semiHidden="1" w:unhideWhenUsed="1"/>
-    <w:lsdException w:name="No List" w:semiHidden="1" w:unhideWhenUsed="1"/>
-    <w:lsdException w:name="Outline List 1" w:semiHidden="1" w:unhideWhenUsed="1"/>
-    <w:lsdException w:name="Outline List 2" w:semiHidden="1" w:unhideWhenUsed="1"/>
-    <w:lsdException w:name="Outline List 3" w:semiHidden="1" w:unhideWhenUsed="1"/>
-    <w:lsdException w:name="Table Simple 1" w:semiHidden="1" w:unhideWhenUsed="1"/>
-    <w:lsdException w:name="Table Simple 2" w:semiHidden="1" w:unhideWhenUsed="1"/>
-    <w:lsdException w:name="Table Simple 3" w:semiHidden="1" w:unhideWhenUsed="1"/>
-    <w:lsdException w:name="Table Classic 1" w:semiHidden="1" w:unhideWhenUsed="1"/>
-    <w:lsdException w:name="Table Classic 2" w:semiHidden="1" w:unhideWhenUsed="1"/>
-    <w:lsdException w:name="Table Classic 3" w:semiHidden="1" w:unhideWhenUsed="1"/>
-    <w:lsdException w:name="Table Classic 4" w:semiHidden="1" w:unhideWhenUsed="1"/>
-    <w:lsdException w:name="Table Colorful 1" w:semiHidden="1" w:unhideWhenUsed="1"/>
-    <w:lsdException w:name="Table Colorful 2" w:semiHidden="1" w:unhideWhenUsed="1"/>
-    <w:lsdException w:name="Table Colorful 3" w:semiHidden="1" w:unhideWhenUsed="1"/>
-    <w:lsdException w:name="Table Columns 1" w:semiHidden="1" w:unhideWhenUsed="1"/>
-    <w:lsdException w:name="Table Columns 2" w:semiHidden="1" w:unhideWhenUsed="1"/>
-    <w:lsdException w:name="Table Columns 3" w:semiHidden="1" w:unhideWhenUsed="1"/>
-    <w:lsdException w:name="Table Columns 4" w:semiHidden="1" w:unhideWhenUsed="1"/>
-    <w:lsdException w:name="Table Columns 5" w:semiHidden="1" w:unhideWhenUsed="1"/>
-    <w:lsdException w:name="Table Grid 1" w:semiHidden="1" w:unhideWhenUsed="1"/>
-    <w:lsdException w:name="Table Grid 2" w:semiHidden="1" w:unhideWhenUsed="1"/>
-    <w:lsdException w:name="Table Grid 3" w:semiHidden="1" w:unhideWhenUsed="1"/>
-    <w:lsdException w:name="Table Grid 4" w:semiHidden="1" w:unhideWhenUsed="1"/>
-    <w:lsdException w:name="Table Grid 5" w:semiHidden="1" w:unhideWhenUsed="1"/>
-    <w:lsdException w:name="Table Grid 6" w:semiHidden="1" w:unhideWhenUsed="1"/>
-    <w:lsdException w:name="Table Grid 7" w:semiHidden="1" w:unhideWhenUsed="1"/>
-    <w:lsdException w:name="Table Grid 8" w:semiHidden="1" w:unhideWhenUsed="1"/>
-    <w:lsdException w:name="Table List 1" w:semiHidden="1" w:unhideWhenUsed="1"/>
-    <w:lsdException w:name="Table List 2" w:semiHidden="1" w:unhideWhenUsed="1"/>
-    <w:lsdException w:name="Table List 3" w:semiHidden="1" w:unhideWhenUsed="1"/>
-    <w:lsdException w:name="Table List 4" w:semiHidden="1" w:unhideWhenUsed="1"/>
-    <w:lsdException w:name="Table List 5" w:semiHidden="1" w:unhideWhenUsed="1"/>
-    <w:lsdException w:name="Table List 6" w:semiHidden="1" w:unhideWhenUsed="1"/>
-    <w:lsdException w:name="Table List 7" w:semiHidden="1" w:unhideWhenUsed="1"/>
-    <w:lsdException w:name="Table List 8" w:semiHidden="1" w:unhideWhenUsed="1"/>
-    <w:lsdException w:name="Table 3D effects 1" w:semiHidden="1" w:unhideWhenUsed="1"/>
-    <w:lsdException w:name="Table 3D effects 2" w:semiHidden="1" w:unhideWhenUsed="1"/>
-    <w:lsdException w:name="Table 3D effects 3" w:semiHidden="1" w:unhideWhenUsed="1"/>
-    <w:lsdException w:name="Table Contemporary" w:semiHidden="1" w:unhideWhenUsed="1"/>
-    <w:lsdException w:name="Table Elegant" w:semiHidden="1" w:unhideWhenUsed="1"/>
-    <w:lsdException w:name="Table Professional" w:semiHidden="1" w:unhideWhenUsed="1"/>
-    <w:lsdException w:name="Table Subtle 1" w:semiHidden="1" w:unhideWhenUsed="1"/>
-    <w:lsdException w:name="Table Subtle 2" w:semiHidden="1" w:unhideWhenUsed="1"/>
-    <w:lsdException w:name="Table Web 1" w:semiHidden="1" w:unhideWhenUsed="1"/>
-    <w:lsdException w:name="Table Web 2" w:semiHidden="1" w:unhideWhenUsed="1"/>
-    <w:lsdException w:name="Table Web 3" w:semiHidden="1" w:unhideWhenUsed="1"/>
-    <w:lsdException w:name="Balloon Text" w:semiHidden="1" w:unhideWhenUsed="1"/>
-    <w:lsdException w:name="Table Grid" w:uiPriority="39"/>
-    <w:lsdException w:name="Table Theme" w:semiHidden="1" w:unhideWhenUsed="1"/>
-    <w:lsdException w:name="Placeholder Text" w:semiHidden="1"/>
-    <w:lsdException w:name="No Spacing" w:uiPriority="1" w:qFormat="1"/>
-    <w:lsdException w:name="Light Shading" w:uiPriority="60"/>
-    <w:lsdException w:name="Light List" w:uiPriority="61"/>
-    <w:lsdException w:name="Light Grid" w:uiPriority="62"/>
-    <w:lsdException w:name="Medium Shading 1" w:uiPriority="63"/>
-    <w:lsdException w:name="Medium Shading 2" w:uiPriority="64"/>
-    <w:lsdException w:name="Medium List 1" w:uiPriority="65"/>
-    <w:lsdException w:name="Medium List 2" w:uiPriority="66"/>
-    <w:lsdException w:name="Medium Grid 1" w:uiPriority="67"/>
-    <w:lsdException w:name="Medium Grid 2" w:uiPriority="68"/>
-    <w:lsdException w:name="Medium Grid 3" w:uiPriority="69"/>
-    <w:lsdException w:name="Dark List" w:uiPriority="70"/>
-    <w:lsdException w:name="Colorful Shading" w:uiPriority="71"/>
-    <w:lsdException w:name="Colorful List" w:uiPriority="72"/>
-    <w:lsdException w:name="Colorful Grid" w:uiPriority="73"/>
-    <w:lsdException w:name="Light Shading Accent 1" w:uiPriority="60"/>
-    <w:lsdException w:name="Light List Accent 1" w:uiPriority="61"/>
-    <w:lsdException w:name="Light Grid Accent 1" w:uiPriority="62"/>
-    <w:lsdException w:name="Medium Shading 1 Accent 1" w:uiPriority="63"/>
-    <w:lsdException w:name="Medium Shading 2 Accent 1" w:uiPriority="64"/>
-    <w:lsdException w:name="Medium List 1 Accent 1" w:uiPriority="65"/>
-    <w:lsdException w:name="Revision" w:semiHidden="1"/>
-    <w:lsdException w:name="List Paragraph" w:uiPriority="34" w:qFormat="1"/>
-    <w:lsdException w:name="Quote" w:uiPriority="29" w:qFormat="1"/>
-    <w:lsdException w:name="Intense Quote" w:uiPriority="30" w:qFormat="1"/>
-    <w:lsdException w:name="Medium List 2 Accent 1" w:uiPriority="66"/>
-    <w:lsdException w:name="Medium Grid 1 Accent 1" w:uiPriority="67"/>
-    <w:lsdException w:name="Medium Grid 2 Accent 1" w:uiPriority="68"/>
-    <w:lsdException w:name="Medium Grid 3 Accent 1" w:uiPriority="69"/>
-    <w:lsdException w:name="Dark List Accent 1" w:uiPriority="70"/>
-    <w:lsdException w:name="Colorful Shading Accent 1" w:uiPriority="71"/>
-    <w:lsdException w:name="Colorful List Accent 1" w:uiPriority="72"/>
-    <w:lsdException w:name="Colorful Grid Accent 1" w:uiPriority="73"/>
-    <w:lsdException w:name="Light Shading Accent 2" w:uiPriority="60"/>
-    <w:lsdException w:name="Light List Accent 2" w:uiPriority="61"/>
-    <w:lsdException w:name="Light Grid Accent 2" w:uiPriority="62"/>
-    <w:lsdException w:name="Medium Shading 1 Accent 2" w:uiPriority="63"/>
-    <w:lsdException w:name="Medium Shading 2 Accent 2" w:uiPriority="64"/>
-    <w:lsdException w:name="Medium List 1 Accent 2" w:uiPriority="65"/>
-    <w:lsdException w:name="Medium List 2 Accent 2" w:uiPriority="66"/>
-    <w:lsdException w:name="Medium Grid 1 Accent 2" w:uiPriority="67"/>
-    <w:lsdException w:name="Medium Grid 2 Accent 2" w:uiPriority="68"/>
-    <w:lsdException w:name="Medium Grid 3 Accent 2" w:uiPriority="69"/>
-    <w:lsdException w:name="Dark List Accent 2" w:uiPriority="70"/>
-    <w:lsdException w:name="Colorful Shading Accent 2" w:uiPriority="71"/>
-    <w:lsdException w:name="Colorful List Accent 2" w:uiPriority="72"/>
-    <w:lsdException w:name="Colorful Grid Accent 2" w:uiPriority="73"/>
-    <w:lsdException w:name="Light Shading Accent 3" w:uiPriority="60"/>
-    <w:lsdException w:name="Light List Accent 3" w:uiPriority="61"/>
-    <w:lsdException w:name="Light Grid Accent 3" w:uiPriority="62"/>
-    <w:lsdException w:name="Medium Shading 1 Accent 3" w:uiPriority="63"/>
-    <w:lsdException w:name="Medium Shading 2 Accent 3" w:uiPriority="64"/>
-    <w:lsdException w:name="Medium List 1 Accent 3" w:uiPriority="65"/>
-    <w:lsdException w:name="Medium List 2 Accent 3" w:uiPriority="66"/>
-    <w:lsdException w:name="Medium Grid 1 Accent 3" w:uiPriority="67"/>
-    <w:lsdException w:name="Medium Grid 2 Accent 3" w:uiPriority="68"/>
-    <w:lsdException w:name="Medium Grid 3 Accent 3" w:uiPriority="69"/>
-    <w:lsdException w:name="Dark List Accent 3" w:uiPriority="70"/>
-    <w:lsdException w:name="Colorful Shading Accent 3" w:uiPriority="71"/>
-    <w:lsdException w:name="Colorful List Accent 3" w:uiPriority="72"/>
-    <w:lsdException w:name="Colorful Grid Accent 3" w:uiPriority="73"/>
-    <w:lsdException w:name="Light Shading Accent 4" w:uiPriority="60"/>
-    <w:lsdException w:name="Light List Accent 4" w:uiPriority="61"/>
-    <w:lsdException w:name="Light Grid Accent 4" w:uiPriority="62"/>
-    <w:lsdException w:name="Medium Shading 1 Accent 4" w:uiPriority="63"/>
-    <w:lsdException w:name="Medium Shading 2 Accent 4" w:uiPriority="64"/>
-    <w:lsdException w:name="Medium List 1 Accent 4" w:uiPriority="65"/>
-    <w:lsdException w:name="Medium List 2 Accent 4" w:uiPriority="66"/>
-    <w:lsdException w:name="Medium Grid 1 Accent 4" w:uiPriority="67"/>
-    <w:lsdException w:name="Medium Grid 2 Accent 4" w:uiPriority="68"/>
-    <w:lsdException w:name="Medium Grid 3 Accent 4" w:uiPriority="69"/>
-    <w:lsdException w:name="Dark List Accent 4" w:uiPriority="70"/>
-    <w:lsdException w:name="Colorful Shading Accent 4" w:uiPriority="71"/>
-    <w:lsdException w:name="Colorful List Accent 4" w:uiPriority="72"/>
-    <w:lsdException w:name="Colorful Grid Accent 4" w:uiPriority="73"/>
-    <w:lsdException w:name="Light Shading Accent 5" w:uiPriority="60"/>
-    <w:lsdException w:name="Light List Accent 5" w:uiPriority="61"/>
-    <w:lsdException w:name="Light Grid Accent 5" w:uiPriority="62"/>
-    <w:lsdException w:name="Medium Shading 1 Accent 5" w:uiPriority="63"/>
-    <w:lsdException w:name="Medium Shading 2 Accent 5" w:uiPriority="64"/>
-    <w:lsdException w:name="Medium List 1 Accent 5" w:uiPriority="65"/>
-    <w:lsdException w:name="Medium List 2 Accent 5" w:uiPriority="66"/>
-    <w:lsdException w:name="Medium Grid 1 Accent 5" w:uiPriority="67"/>
-    <w:lsdException w:name="Medium Grid 2 Accent 5" w:uiPriority="68"/>
-    <w:lsdException w:name="Medium Grid 3 Accent 5" w:uiPriority="69"/>
-    <w:lsdException w:name="Dark List Accent 5" w:uiPriority="70"/>
-    <w:lsdException w:name="Colorful Shading Accent 5" w:uiPriority="71"/>
-    <w:lsdException w:name="Colorful List Accent 5" w:uiPriority="72"/>
-    <w:lsdException w:name="Colorful Grid Accent 5" w:uiPriority="73"/>
-    <w:lsdException w:name="Light Shading Accent 6" w:uiPriority="60"/>
-    <w:lsdException w:name="Light List Accent 6" w:uiPriority="61"/>
-    <w:lsdException w:name="Light Grid Accent 6" w:uiPriority="62"/>
-    <w:lsdException w:name="Medium Shading 1 Accent 6" w:uiPriority="63"/>
-    <w:lsdException w:name="Medium Shading 2 Accent 6" w:uiPriority="64"/>
-    <w:lsdException w:name="Medium List 1 Accent 6" w:uiPriority="65"/>
-    <w:lsdException w:name="Medium List 2 Accent 6" w:uiPriority="66"/>
-    <w:lsdException w:name="Medium Grid 1 Accent 6" w:uiPriority="67"/>
-    <w:lsdException w:name="Medium Grid 2 Accent 6" w:uiPriority="68"/>
-    <w:lsdException w:name="Medium Grid 3 Accent 6" w:uiPriority="69"/>
-    <w:lsdException w:name="Dark List Accent 6" w:uiPriority="70"/>
-    <w:lsdException w:name="Colorful Shading Accent 6" w:uiPriority="71"/>
-    <w:lsdException w:name="Colorful List Accent 6" w:uiPriority="72"/>
-    <w:lsdException w:name="Colorful Grid Accent 6" w:uiPriority="73"/>
-    <w:lsdException w:name="Subtle Emphasis" w:uiPriority="19" w:qFormat="1"/>
-    <w:lsdException w:name="Intense Emphasis" w:uiPriority="21" w:qFormat="1"/>
-    <w:lsdException w:name="Subtle Reference" w:uiPriority="31" w:qFormat="1"/>
-    <w:lsdException w:name="Intense Reference" w:uiPriority="32" w:qFormat="1"/>
-    <w:lsdException w:name="Book Title" w:uiPriority="33" w:qFormat="1"/>
-    <w:lsdException w:name="Bibliography" w:semiHidden="1" w:uiPriority="37" w:unhideWhenUsed="1"/>
-    <w:lsdException w:name="TOC Heading" w:semiHidden="1" w:uiPriority="39" w:unhideWhenUsed="1" w:qFormat="1"/>
-    <w:lsdException w:name="Plain Table 1" w:uiPriority="41"/>
-    <w:lsdException w:name="Plain Table 2" w:uiPriority="42"/>
-    <w:lsdException w:name="Plain Table 3" w:uiPriority="43"/>
-    <w:lsdException w:name="Plain Table 4" w:uiPriority="44"/>
-    <w:lsdException w:name="Plain Table 5" w:uiPriority="45"/>
-    <w:lsdException w:name="Grid Table Light" w:uiPriority="40"/>
-    <w:lsdException w:name="Grid Table 1 Light" w:uiPriority="46"/>
-    <w:lsdException w:name="Grid Table 2" w:uiPriority="47"/>
-    <w:lsdException w:name="Grid Table 3" w:uiPriority="48"/>
-    <w:lsdException w:name="Grid Table 4" w:uiPriority="49"/>
-    <w:lsdException w:name="Grid Table 5 Dark" w:uiPriority="50"/>
-    <w:lsdException w:name="Grid Table 6 Colorful" w:uiPriority="51"/>
-    <w:lsdException w:name="Grid Table 7 Colorful" w:uiPriority="52"/>
-    <w:lsdException w:name="Grid Table 1 Light Accent 1" w:uiPriority="46"/>
-    <w:lsdException w:name="Grid Table 2 Accent 1" w:uiPriority="47"/>
-    <w:lsdException w:name="Grid Table 3 Accent 1" w:uiPriority="48"/>
-    <w:lsdException w:name="Grid Table 4 Accent 1" w:uiPriority="49"/>
-    <w:lsdException w:name="Grid Table 5 Dark Accent 1" w:uiPriority="50"/>
-    <w:lsdException w:name="Grid Table 6 Colorful Accent 1" w:uiPriority="51"/>
-    <w:lsdException w:name="Grid Table 7 Colorful Accent 1" w:uiPriority="52"/>
-    <w:lsdException w:name="Grid Table 1 Light Accent 2" w:uiPriority="46"/>
-    <w:lsdException w:name="Grid Table 2 Accent 2" w:uiPriority="47"/>
-    <w:lsdException w:name="Grid Table 3 Accent 2" w:uiPriority="48"/>
-    <w:lsdException w:name="Grid Table 4 Accent 2" w:uiPriority="49"/>
-    <w:lsdException w:name="Grid Table 5 Dark Accent 2" w:uiPriority="50"/>
-    <w:lsdException w:name="Grid Table 6 Colorful Accent 2" w:uiPriority="51"/>
-    <w:lsdException w:name="Grid Table 7 Colorful Accent 2" w:uiPriority="52"/>
-    <w:lsdException w:name="Grid Table 1 Light Accent 3" w:uiPriority="46"/>
-    <w:lsdException w:name="Grid Table 2 Accent 3" w:uiPriority="47"/>
-    <w:lsdException w:name="Grid Table 3 Accent 3" w:uiPriority="48"/>
-    <w:lsdException w:name="Grid Table 4 Accent 3" w:uiPriority="49"/>
-    <w:lsdException w:name="Grid Table 5 Dark Accent 3" w:uiPriority="50"/>
-    <w:lsdException w:name="Grid Table 6 Colorful Accent 3" w:uiPriority="51"/>
-    <w:lsdException w:name="Grid Table 7 Colorful Accent 3" w:uiPriority="52"/>
-    <w:lsdException w:name="Grid Table 1 Light Accent 4" w:uiPriority="46"/>
-    <w:lsdException w:name="Grid Table 2 Accent 4" w:uiPriority="47"/>
-    <w:lsdException w:name="Grid Table 3 Accent 4" w:uiPriority="48"/>
-    <w:lsdException w:name="Grid Table 4 Accent 4" w:uiPriority="49"/>
-    <w:lsdException w:name="Grid Table 5 Dark Accent 4" w:uiPriority="50"/>
-    <w:lsdException w:name="Grid Table 6 Colorful Accent 4" w:uiPriority="51"/>
-    <w:lsdException w:name="Grid Table 7 Colorful Accent 4" w:uiPriority="52"/>
-    <w:lsdException w:name="Grid Table 1 Light Accent 5" w:uiPriority="46"/>
-    <w:lsdException w:name="Grid Table 2 Accent 5" w:uiPriority="47"/>
-    <w:lsdException w:name="Grid Table 3 Accent 5" w:uiPriority="48"/>
-    <w:lsdException w:name="Grid Table 4 Accent 5" w:uiPriority="49"/>
-    <w:lsdException w:name="Grid Table 5 Dark Accent 5" w:uiPriority="50"/>
-    <w:lsdException w:name="Grid Table 6 Colorful Accent 5" w:uiPriority="51"/>
-    <w:lsdException w:name="Grid Table 7 Colorful Accent 5" w:uiPriority="52"/>
-    <w:lsdException w:name="Grid Table 1 Light Accent 6" w:uiPriority="46"/>
-    <w:lsdException w:name="Grid Table 2 Accent 6" w:uiPriority="47"/>
-    <w:lsdException w:name="Grid Table 3 Accent 6" w:uiPriority="48"/>
-    <w:lsdException w:name="Grid Table 4 Accent 6" w:uiPriority="49"/>
-    <w:lsdException w:name="Grid Table 5 Dark Accent 6" w:uiPriority="50"/>
-    <w:lsdException w:name="Grid Table 6 Colorful Accent 6" w:uiPriority="51"/>
-    <w:lsdException w:name="Grid Table 7 Colorful Accent 6" w:uiPriority="52"/>
-    <w:lsdException w:name="List Table 1 Light" w:uiPriority="46"/>
-    <w:lsdException w:name="List Table 2" w:uiPriority="47"/>
-    <w:lsdException w:name="List Table 3" w:uiPriority="48"/>
-    <w:lsdException w:name="List Table 4" w:uiPriority="49"/>
-    <w:lsdException w:name="List Table 5 Dark" w:uiPriority="50"/>
-    <w:lsdException w:name="List Table 6 Colorful" w:uiPriority="51"/>
-    <w:lsdException w:name="List Table 7 Colorful" w:uiPriority="52"/>
-    <w:lsdException w:name="List Table 1 Light Accent 1" w:uiPriority="46"/>
-    <w:lsdException w:name="List Table 2 Accent 1" w:uiPriority="47"/>
-    <w:lsdException w:name="List Table 3 Accent 1" w:uiPriority="48"/>
-    <w:lsdException w:name="List Table 4 Accent 1" w:uiPriority="49"/>
-    <w:lsdException w:name="List Table 5 Dark Accent 1" w:uiPriority="50"/>
-    <w:lsdException w:name="List Table 6 Colorful Accent 1" w:uiPriority="51"/>
-    <w:lsdException w:name="List Table 7 Colorful Accent 1" w:uiPriority="52"/>
-    <w:lsdException w:name="List Table 1 Light Accent 2" w:uiPriority="46"/>
-    <w:lsdException w:name="List Table 2 Accent 2" w:uiPriority="47"/>
-    <w:lsdException w:name="List Table 3 Accent 2" w:uiPriority="48"/>
-    <w:lsdException w:name="List Table 4 Accent 2" w:uiPriority="49"/>
-    <w:lsdException w:name="List Table 5 Dark Accent 2" w:uiPriority="50"/>
-    <w:lsdException w:name="List Table 6 Colorful Accent 2" w:uiPriority="51"/>
-    <w:lsdException w:name="List Table 7 Colorful Accent 2" w:uiPriority="52"/>
-    <w:lsdException w:name="List Table 1 Light Accent 3" w:uiPriority="46"/>
-    <w:lsdException w:name="List Table 2 Accent 3" w:uiPriority="47"/>
-    <w:lsdException w:name="List Table 3 Accent 3" w:uiPriority="48"/>
-    <w:lsdException w:name="List Table 4 Accent 3" w:uiPriority="49"/>
-    <w:lsdException w:name="List Table 5 Dark Accent 3" w:uiPriority="50"/>
-    <w:lsdException w:name="List Table 6 Colorful Accent 3" w:uiPriority="51"/>
-    <w:lsdException w:name="List Table 7 Colorful Accent 3" w:uiPriority="52"/>
-    <w:lsdException w:name="List Table 1 Light Accent 4" w:uiPriority="46"/>
-    <w:lsdException w:name="List Table 2 Accent 4" w:uiPriority="47"/>
-    <w:lsdException w:name="List Table 3 Accent 4" w:uiPriority="48"/>
-    <w:lsdException w:name="List Table 4 Accent 4" w:uiPriority="49"/>
-    <w:lsdException w:name="List Table 5 Dark Accent 4" w:uiPriority="50"/>
-    <w:lsdException w:name="List Table 6 Colorful Accent 4" w:uiPriority="51"/>
-    <w:lsdException w:name="List Table 7 Colorful Accent 4" w:uiPriority="52"/>
-    <w:lsdException w:name="List Table 1 Light Accent 5" w:uiPriority="46"/>
-    <w:lsdException w:name="List Table 2 Accent 5" w:uiPriority="47"/>
-    <w:lsdException w:name="List Table 3 Accent 5" w:uiPriority="48"/>
-    <w:lsdException w:name="List Table 4 Accent 5" w:uiPriority="49"/>
-    <w:lsdException w:name="List Table 5 Dark Accent 5" w:uiPriority="50"/>
-    <w:lsdException w:name="List Table 6 Colorful Accent 5" w:uiPriority="51"/>
-    <w:lsdException w:name="List Table 7 Colorful Accent 5" w:uiPriority="52"/>
-    <w:lsdException w:name="List Table 1 Light Accent 6" w:uiPriority="46"/>
-    <w:lsdException w:name="List Table 2 Accent 6" w:uiPriority="47"/>
-    <w:lsdException w:name="List Table 3 Accent 6" w:uiPriority="48"/>
-    <w:lsdException w:name="List Table 4 Accent 6" w:uiPriority="49"/>
-    <w:lsdException w:name="List Table 5 Dark Accent 6" w:uiPriority="50"/>
-    <w:lsdException w:name="List Table 6 Colorful Accent 6" w:uiPriority="51"/>
-    <w:lsdException w:name="List Table 7 Colorful Accent 6" w:uiPriority="52"/>
+  <w:latentStyles w:defLockedState="0" w:defUIPriority="99" w:defSemiHidden="1" w:defUnhideWhenUsed="1" w:defQFormat="0" w:count="267">
+    <w:lsdException w:name="Normal" w:semiHidden="0" w:uiPriority="0" w:unhideWhenUsed="0" w:qFormat="1"/>
+    <w:lsdException w:name="heading 1" w:semiHidden="0" w:uiPriority="9" w:unhideWhenUsed="0" w:qFormat="1"/>
+    <w:lsdException w:name="heading 2" w:uiPriority="9" w:qFormat="1"/>
+    <w:lsdException w:name="heading 3" w:uiPriority="9" w:qFormat="1"/>
+    <w:lsdException w:name="heading 4" w:uiPriority="9" w:qFormat="1"/>
+    <w:lsdException w:name="heading 5" w:uiPriority="9" w:qFormat="1"/>
+    <w:lsdException w:name="heading 6" w:uiPriority="9" w:qFormat="1"/>
+    <w:lsdException w:name="heading 7" w:uiPriority="9" w:qFormat="1"/>
+    <w:lsdException w:name="heading 8" w:uiPriority="9" w:qFormat="1"/>
+    <w:lsdException w:name="heading 9" w:uiPriority="9" w:qFormat="1"/>
+    <w:lsdException w:name="toc 1" w:uiPriority="39"/>
+    <w:lsdException w:name="toc 2" w:uiPriority="39"/>
+    <w:lsdException w:name="toc 3" w:uiPriority="39"/>
+    <w:lsdException w:name="toc 4" w:uiPriority="39"/>
+    <w:lsdException w:name="toc 5" w:uiPriority="39"/>
+    <w:lsdException w:name="toc 6" w:uiPriority="39"/>
+    <w:lsdException w:name="toc 7" w:uiPriority="39"/>
+    <w:lsdException w:name="toc 8" w:uiPriority="39"/>
+    <w:lsdException w:name="toc 9" w:uiPriority="39"/>
+    <w:lsdException w:name="caption" w:uiPriority="35" w:qFormat="1"/>
+    <w:lsdException w:name="Title" w:semiHidden="0" w:uiPriority="10" w:unhideWhenUsed="0" w:qFormat="1"/>
+    <w:lsdException w:name="Default Paragraph Font" w:uiPriority="1"/>
+    <w:lsdException w:name="Subtitle" w:semiHidden="0" w:uiPriority="11" w:unhideWhenUsed="0" w:qFormat="1"/>
+    <w:lsdException w:name="Strong" w:semiHidden="0" w:uiPriority="22" w:unhideWhenUsed="0" w:qFormat="1"/>
+    <w:lsdException w:name="Emphasis" w:semiHidden="0" w:uiPriority="20" w:unhideWhenUsed="0" w:qFormat="1"/>
+    <w:lsdException w:name="Table Grid" w:semiHidden="0" w:uiPriority="39" w:unhideWhenUsed="0"/>
+    <w:lsdException w:name="Placeholder Text" w:unhideWhenUsed="0"/>
+    <w:lsdException w:name="No Spacing" w:semiHidden="0" w:uiPriority="1" w:unhideWhenUsed="0" w:qFormat="1"/>
+    <w:lsdException w:name="Light Shading" w:semiHidden="0" w:uiPriority="60" w:unhideWhenUsed="0"/>
+    <w:lsdException w:name="Light List" w:semiHidden="0" w:uiPriority="61" w:unhideWhenUsed="0"/>
+    <w:lsdException w:name="Light Grid" w:semiHidden="0" w:uiPriority="62" w:unhideWhenUsed="0"/>
+    <w:lsdException w:name="Medium Shading 1" w:semiHidden="0" w:uiPriority="63" w:unhideWhenUsed="0"/>
+    <w:lsdException w:name="Medium Shading 2" w:semiHidden="0" w:uiPriority="64" w:unhideWhenUsed="0"/>
+    <w:lsdException w:name="Medium List 1" w:semiHidden="0" w:uiPriority="65" w:unhideWhenUsed="0"/>
+    <w:lsdException w:name="Medium List 2" w:semiHidden="0" w:uiPriority="66" w:unhideWhenUsed="0"/>
+    <w:lsdException w:name="Medium Grid 1" w:semiHidden="0" w:uiPriority="67" w:unhideWhenUsed="0"/>
+    <w:lsdException w:name="Medium Grid 2" w:semiHidden="0" w:uiPriority="68" w:unhideWhenUsed="0"/>
+    <w:lsdException w:name="Medium Grid 3" w:semiHidden="0" w:uiPriority="69" w:unhideWhenUsed="0"/>
+    <w:lsdException w:name="Dark List" w:semiHidden="0" w:uiPriority="70" w:unhideWhenUsed="0"/>
+    <w:lsdException w:name="Colorful Shading" w:semiHidden="0" w:uiPriority="71" w:unhideWhenUsed="0"/>
+    <w:lsdException w:name="Colorful List" w:semiHidden="0" w:uiPriority="72" w:unhideWhenUsed="0"/>
+    <w:lsdException w:name="Colorful Grid" w:semiHidden="0" w:uiPriority="73" w:unhideWhenUsed="0"/>
+    <w:lsdException w:name="Light Shading Accent 1" w:semiHidden="0" w:uiPriority="60" w:unhideWhenUsed="0"/>
+    <w:lsdException w:name="Light List Accent 1" w:semiHidden="0" w:uiPriority="61" w:unhideWhenUsed="0"/>
+    <w:lsdException w:name="Light Grid Accent 1" w:semiHidden="0" w:uiPriority="62" w:unhideWhenUsed="0"/>
+    <w:lsdException w:name="Medium Shading 1 Accent 1" w:semiHidden="0" w:uiPriority="63" w:unhideWhenUsed="0"/>
+    <w:lsdException w:name="Medium Shading 2 Accent 1" w:semiHidden="0" w:uiPriority="64" w:unhideWhenUsed="0"/>
+    <w:lsdException w:name="Medium List 1 Accent 1" w:semiHidden="0" w:uiPriority="65" w:unhideWhenUsed="0"/>
+    <w:lsdException w:name="Revision" w:unhideWhenUsed="0"/>
+    <w:lsdException w:name="List Paragraph" w:semiHidden="0" w:uiPriority="34" w:unhideWhenUsed="0" w:qFormat="1"/>
+    <w:lsdException w:name="Quote" w:semiHidden="0" w:uiPriority="29" w:unhideWhenUsed="0" w:qFormat="1"/>
+    <w:lsdException w:name="Intense Quote" w:semiHidden="0" w:uiPriority="30" w:unhideWhenUsed="0" w:qFormat="1"/>
+    <w:lsdException w:name="Medium List 2 Accent 1" w:semiHidden="0" w:uiPriority="66" w:unhideWhenUsed="0"/>
+    <w:lsdException w:name="Medium Grid 1 Accent 1" w:semiHidden="0" w:uiPriority="67" w:unhideWhenUsed="0"/>
+    <w:lsdException w:name="Medium Grid 2 Accent 1" w:semiHidden="0" w:uiPriority="68" w:unhideWhenUsed="0"/>
+    <w:lsdException w:name="Medium Grid 3 Accent 1" w:semiHidden="0" w:uiPriority="69" w:unhideWhenUsed="0"/>
+    <w:lsdException w:name="Dark List Accent 1" w:semiHidden="0" w:uiPriority="70" w:unhideWhenUsed="0"/>
+    <w:lsdException w:name="Colorful Shading Accent 1" w:semiHidden="0" w:uiPriority="71" w:unhideWhenUsed="0"/>
+    <w:lsdException w:name="Colorful List Accent 1" w:semiHidden="0" w:uiPriority="72" w:unhideWhenUsed="0"/>
+    <w:lsdException w:name="Colorful Grid Accent 1" w:semiHidden="0" w:uiPriority="73" w:unhideWhenUsed="0"/>
+    <w:lsdException w:name="Light Shading Accent 2" w:semiHidden="0" w:uiPriority="60" w:unhideWhenUsed="0"/>
+    <w:lsdException w:name="Light List Accent 2" w:semiHidden="0" w:uiPriority="61" w:unhideWhenUsed="0"/>
+    <w:lsdException w:name="Light Grid Accent 2" w:semiHidden="0" w:uiPriority="62" w:unhideWhenUsed="0"/>
+    <w:lsdException w:name="Medium Shading 1 Accent 2" w:semiHidden="0" w:uiPriority="63" w:unhideWhenUsed="0"/>
+    <w:lsdException w:name="Medium Shading 2 Accent 2" w:semiHidden="0" w:uiPriority="64" w:unhideWhenUsed="0"/>
+    <w:lsdException w:name="Medium List 1 Accent 2" w:semiHidden="0" w:uiPriority="65" w:unhideWhenUsed="0"/>
+    <w:lsdException w:name="Medium List 2 Accent 2" w:semiHidden="0" w:uiPriority="66" w:unhideWhenUsed="0"/>
+    <w:lsdException w:name="Medium Grid 1 Accent 2" w:semiHidden="0" w:uiPriority="67" w:unhideWhenUsed="0"/>
+    <w:lsdException w:name="Medium Grid 2 Accent 2" w:semiHidden="0" w:uiPriority="68" w:unhideWhenUsed="0"/>
+    <w:lsdException w:name="Medium Grid 3 Accent 2" w:semiHidden="0" w:uiPriority="69" w:unhideWhenUsed="0"/>
+    <w:lsdException w:name="Dark List Accent 2" w:semiHidden="0" w:uiPriority="70" w:unhideWhenUsed="0"/>
+    <w:lsdException w:name="Colorful Shading Accent 2" w:semiHidden="0" w:uiPriority="71" w:unhideWhenUsed="0"/>
+    <w:lsdException w:name="Colorful List Accent 2" w:semiHidden="0" w:uiPriority="72" w:unhideWhenUsed="0"/>
+    <w:lsdException w:name="Colorful Grid Accent 2" w:semiHidden="0" w:uiPriority="73" w:unhideWhenUsed="0"/>
+    <w:lsdException w:name="Light Shading Accent 3" w:semiHidden="0" w:uiPriority="60" w:unhideWhenUsed="0"/>
+    <w:lsdException w:name="Light List Accent 3" w:semiHidden="0" w:uiPriority="61" w:unhideWhenUsed="0"/>
+    <w:lsdException w:name="Light Grid Accent 3" w:semiHidden="0" w:uiPriority="62" w:unhideWhenUsed="0"/>
+    <w:lsdException w:name="Medium Shading 1 Accent 3" w:semiHidden="0" w:uiPriority="63" w:unhideWhenUsed="0"/>
+    <w:lsdException w:name="Medium Shading 2 Accent 3" w:semiHidden="0" w:uiPriority="64" w:unhideWhenUsed="0"/>
+    <w:lsdException w:name="Medium List 1 Accent 3" w:semiHidden="0" w:uiPriority="65" w:unhideWhenUsed="0"/>
+    <w:lsdException w:name="Medium List 2 Accent 3" w:semiHidden="0" w:uiPriority="66" w:unhideWhenUsed="0"/>
+    <w:lsdException w:name="Medium Grid 1 Accent 3" w:semiHidden="0" w:uiPriority="67" w:unhideWhenUsed="0"/>
+    <w:lsdException w:name="Medium Grid 2 Accent 3" w:semiHidden="0" w:uiPriority="68" w:unhideWhenUsed="0"/>
+    <w:lsdException w:name="Medium Grid 3 Accent 3" w:semiHidden="0" w:uiPriority="69" w:unhideWhenUsed="0"/>
+    <w:lsdException w:name="Dark List Accent 3" w:semiHidden="0" w:uiPriority="70" w:unhideWhenUsed="0"/>
+    <w:lsdException w:name="Colorful Shading Accent 3" w:semiHidden="0" w:uiPriority="71" w:unhideWhenUsed="0"/>
+    <w:lsdException w:name="Colorful List Accent 3" w:semiHidden="0" w:uiPriority="72" w:unhideWhenUsed="0"/>
+    <w:lsdException w:name="Colorful Grid Accent 3" w:semiHidden="0" w:uiPriority="73" w:unhideWhenUsed="0"/>
+    <w:lsdException w:name="Light Shading Accent 4" w:semiHidden="0" w:uiPriority="60" w:unhideWhenUsed="0"/>
+    <w:lsdException w:name="Light List Accent 4" w:semiHidden="0" w:uiPriority="61" w:unhideWhenUsed="0"/>
+    <w:lsdException w:name="Light Grid Accent 4" w:semiHidden="0" w:uiPriority="62" w:unhideWhenUsed="0"/>
+    <w:lsdException w:name="Medium Shading 1 Accent 4" w:semiHidden="0" w:uiPriority="63" w:unhideWhenUsed="0"/>
+    <w:lsdException w:name="Medium Shading 2 Accent 4" w:semiHidden="0" w:uiPriority="64" w:unhideWhenUsed="0"/>
+    <w:lsdException w:name="Medium List 1 Accent 4" w:semiHidden="0" w:uiPriority="65" w:unhideWhenUsed="0"/>
+    <w:lsdException w:name="Medium List 2 Accent 4" w:semiHidden="0" w:uiPriority="66" w:unhideWhenUsed="0"/>
+    <w:lsdException w:name="Medium Grid 1 Accent 4" w:semiHidden="0" w:uiPriority="67" w:unhideWhenUsed="0"/>
+    <w:lsdException w:name="Medium Grid 2 Accent 4" w:semiHidden="0" w:uiPriority="68" w:unhideWhenUsed="0"/>
+    <w:lsdException w:name="Medium Grid 3 Accent 4" w:semiHidden="0" w:uiPriority="69" w:unhideWhenUsed="0"/>
+    <w:lsdException w:name="Dark List Accent 4" w:semiHidden="0" w:uiPriority="70" w:unhideWhenUsed="0"/>
+    <w:lsdException w:name="Colorful Shading Accent 4" w:semiHidden="0" w:uiPriority="71" w:unhideWhenUsed="0"/>
+    <w:lsdException w:name="Colorful List Accent 4" w:semiHidden="0" w:uiPriority="72" w:unhideWhenUsed="0"/>
+    <w:lsdException w:name="Colorful Grid Accent 4" w:semiHidden="0" w:uiPriority="73" w:unhideWhenUsed="0"/>
+    <w:lsdException w:name="Light Shading Accent 5" w:semiHidden="0" w:uiPriority="60" w:unhideWhenUsed="0"/>
+    <w:lsdException w:name="Light List Accent 5" w:semiHidden="0" w:uiPriority="61" w:unhideWhenUsed="0"/>
+    <w:lsdException w:name="Light Grid Accent 5" w:semiHidden="0" w:uiPriority="62" w:unhideWhenUsed="0"/>
+    <w:lsdException w:name="Medium Shading 1 Accent 5" w:semiHidden="0" w:uiPriority="63" w:unhideWhenUsed="0"/>
+    <w:lsdException w:name="Medium Shading 2 Accent 5" w:semiHidden="0" w:uiPriority="64" w:unhideWhenUsed="0"/>
+    <w:lsdException w:name="Medium List 1 Accent 5" w:semiHidden="0" w:uiPriority="65" w:unhideWhenUsed="0"/>
+    <w:lsdException w:name="Medium List 2 Accent 5" w:semiHidden="0" w:uiPriority="66" w:unhideWhenUsed="0"/>
+    <w:lsdException w:name="Medium Grid 1 Accent 5" w:semiHidden="0" w:uiPriority="67" w:unhideWhenUsed="0"/>
+    <w:lsdException w:name="Medium Grid 2 Accent 5" w:semiHidden="0" w:uiPriority="68" w:unhideWhenUsed="0"/>
+    <w:lsdException w:name="Medium Grid 3 Accent 5" w:semiHidden="0" w:uiPriority="69" w:unhideWhenUsed="0"/>
+    <w:lsdException w:name="Dark List Accent 5" w:semiHidden="0" w:uiPriority="70" w:unhideWhenUsed="0"/>
+    <w:lsdException w:name="Colorful Shading Accent 5" w:semiHidden="0" w:uiPriority="71" w:unhideWhenUsed="0"/>
+    <w:lsdException w:name="Colorful List Accent 5" w:semiHidden="0" w:uiPriority="72" w:unhideWhenUsed="0"/>
+    <w:lsdException w:name="Colorful Grid Accent 5" w:semiHidden="0" w:uiPriority="73" w:unhideWhenUsed="0"/>
+    <w:lsdException w:name="Light Shading Accent 6" w:semiHidden="0" w:uiPriority="60" w:unhideWhenUsed="0"/>
+    <w:lsdException w:name="Light List Accent 6" w:semiHidden="0" w:uiPriority="61" w:unhideWhenUsed="0"/>
+    <w:lsdException w:name="Light Grid Accent 6" w:semiHidden="0" w:uiPriority="62" w:unhideWhenUsed="0"/>
+    <w:lsdException w:name="Medium Shading 1 Accent 6" w:semiHidden="0" w:uiPriority="63" w:unhideWhenUsed="0"/>
+    <w:lsdException w:name="Medium Shading 2 Accent 6" w:semiHidden="0" w:uiPriority="64" w:unhideWhenUsed="0"/>
+    <w:lsdException w:name="Medium List 1 Accent 6" w:semiHidden="0" w:uiPriority="65" w:unhideWhenUsed="0"/>
+    <w:lsdException w:name="Medium List 2 Accent 6" w:semiHidden="0" w:uiPriority="66" w:unhideWhenUsed="0"/>
+    <w:lsdException w:name="Medium Grid 1 Accent 6" w:semiHidden="0" w:uiPriority="67" w:unhideWhenUsed="0"/>
+    <w:lsdException w:name="Medium Grid 2 Accent 6" w:semiHidden="0" w:uiPriority="68" w:unhideWhenUsed="0"/>
+    <w:lsdException w:name="Medium Grid 3 Accent 6" w:semiHidden="0" w:uiPriority="69" w:unhideWhenUsed="0"/>
+    <w:lsdException w:name="Dark List Accent 6" w:semiHidden="0" w:uiPriority="70" w:unhideWhenUsed="0"/>
+    <w:lsdException w:name="Colorful Shading Accent 6" w:semiHidden="0" w:uiPriority="71" w:unhideWhenUsed="0"/>
+    <w:lsdException w:name="Colorful List Accent 6" w:semiHidden="0" w:uiPriority="72" w:unhideWhenUsed="0"/>
+    <w:lsdException w:name="Colorful Grid Accent 6" w:semiHidden="0" w:uiPriority="73" w:unhideWhenUsed="0"/>
+    <w:lsdException w:name="Subtle Emphasis" w:semiHidden="0" w:uiPriority="19" w:unhideWhenUsed="0" w:qFormat="1"/>
+    <w:lsdException w:name="Intense Emphasis" w:semiHidden="0" w:uiPriority="21" w:unhideWhenUsed="0" w:qFormat="1"/>
+    <w:lsdException w:name="Subtle Reference" w:semiHidden="0" w:uiPriority="31" w:unhideWhenUsed="0" w:qFormat="1"/>
+    <w:lsdException w:name="Intense Reference" w:semiHidden="0" w:uiPriority="32" w:unhideWhenUsed="0" w:qFormat="1"/>
+    <w:lsdException w:name="Book Title" w:semiHidden="0" w:uiPriority="33" w:unhideWhenUsed="0" w:qFormat="1"/>
+    <w:lsdException w:name="Bibliography" w:uiPriority="37"/>
+    <w:lsdException w:name="TOC Heading" w:uiPriority="39" w:qFormat="1"/>
+  </w:latentStyles>
+  <w:style w:type="paragraph" w:default="1" w:styleId="Normal">
+    <w:name w:val="Normal"/>
+    <w:rsid w:val="00454045"/>
+  </w:style>
+  <w:style w:type="paragraph" w:styleId="Heading1">
+    <w:name w:val="heading 1"/>
+    <w:basedOn w:val="Normal"/>
+    <w:next w:val="Normal"/>
+    <w:rsid w:val="00454045"/>
+    <w:pPr>
+      <w:keepNext/>
+      <w:keepLines/>
+      <w:spacing w:before="400" w:after="120"/>
+      <w:contextualSpacing/>
+      <w:outlineLvl w:val="0"/>
+    </w:pPr>
+    <w:rPr>
+      <w:sz w:val="40"/>
+      <w:szCs w:val="40"/>
+    </w:rPr>
+  </w:style>
+  <w:style w:type="paragraph" w:styleId="Heading2">
+    <w:name w:val="heading 2"/>
+    <w:basedOn w:val="Normal"/>
+    <w:next w:val="Normal"/>
+    <w:rsid w:val="00454045"/>
+    <w:pPr>
+      <w:keepNext/>
+      <w:keepLines/>
+      <w:spacing w:before="360" w:after="120"/>
+      <w:contextualSpacing/>
+      <w:outlineLvl w:val="1"/>
+    </w:pPr>
+    <w:rPr>
+      <w:sz w:val="32"/>
+      <w:szCs w:val="32"/>
+    </w:rPr>
+  </w:style>
+  <w:style w:type="paragraph" w:styleId="Heading3">
+    <w:name w:val="heading 3"/>
+    <w:basedOn w:val="Normal"/>
+    <w:next w:val="Normal"/>
+    <w:rsid w:val="00454045"/>
+    <w:pPr>
+      <w:keepNext/>
+      <w:keepLines/>
+      <w:spacing w:before="320" w:after="80"/>
+      <w:contextualSpacing/>
+      <w:outlineLvl w:val="2"/>
+    </w:pPr>
+    <w:rPr>
+      <w:color w:val="434343"/>
+      <w:sz w:val="28"/>
+      <w:szCs w:val="28"/>
+    </w:rPr>
+  </w:style>
+  <w:style w:type="paragraph" w:styleId="Heading4">
+    <w:name w:val="heading 4"/>
+    <w:basedOn w:val="Normal"/>
+    <w:next w:val="Normal"/>
+    <w:rsid w:val="00454045"/>
+    <w:pPr>
+      <w:keepNext/>
+      <w:keepLines/>
+      <w:spacing w:before="280" w:after="80"/>
+      <w:contextualSpacing/>
+      <w:outlineLvl w:val="3"/>
+    </w:pPr>
+    <w:rPr>
+      <w:color w:val="666666"/>
+      <w:sz w:val="24"/>
+      <w:szCs w:val="24"/>
+    </w:rPr>
+  </w:style>
+  <w:style w:type="paragraph" w:styleId="Heading5">
+    <w:name w:val="heading 5"/>
+    <w:basedOn w:val="Normal"/>
+    <w:next w:val="Normal"/>
+    <w:rsid w:val="00454045"/>
+    <w:pPr>
+      <w:keepNext/>
+      <w:keepLines/>
+      <w:spacing w:before="240" w:after="80"/>
+      <w:contextualSpacing/>
+      <w:outlineLvl w:val="4"/>
+    </w:pPr>
+    <w:rPr>
+      <w:color w:val="666666"/>
+    </w:rPr>
+  </w:style>
+  <w:style w:type="paragraph" w:styleId="Heading6">
+    <w:name w:val="heading 6"/>
+    <w:basedOn w:val="Normal"/>
+    <w:next w:val="Normal"/>
+    <w:rsid w:val="00454045"/>
+    <w:pPr>
+      <w:keepNext/>
+      <w:keepLines/>
+      <w:spacing w:before="240" w:after="80"/>
+      <w:contextualSpacing/>
+      <w:outlineLvl w:val="5"/>
+    </w:pPr>
+    <w:rPr>
+      <w:i/>
+      <w:color w:val="666666"/>
+    </w:rPr>
+  </w:style>
+  <w:style w:type="character" w:default="1" w:styleId="DefaultParagraphFont">
+    <w:name w:val="Default Paragraph Font"/>
+    <w:uiPriority w:val="1"/>
+    <w:semiHidden/>
+    <w:unhideWhenUsed/>
+  </w:style>
+  <w:style w:type="table" w:default="1" w:styleId="TableNormal">
+    <w:name w:val="Normal Table"/>
+    <w:uiPriority w:val="99"/>
+    <w:semiHidden/>
+    <w:unhideWhenUsed/>
+    <w:tblPr>
+      <w:tblInd w:w="0" w:type="dxa"/>
+      <w:tblCellMar>
+        <w:top w:w="0" w:type="dxa"/>
+        <w:left w:w="108" w:type="dxa"/>
+        <w:bottom w:w="0" w:type="dxa"/>
+        <w:right w:w="108" w:type="dxa"/>
+      </w:tblCellMar>
+    </w:tblPr>
+  </w:style>
+  <w:style w:type="numbering" w:default="1" w:styleId="NoList">
+    <w:name w:val="No List"/>
+    <w:uiPriority w:val="99"/>
+    <w:semiHidden/>
+    <w:unhideWhenUsed/>
+  </w:style>
+  <w:style w:type="paragraph" w:styleId="Title">
+    <w:name w:val="Title"/>
+    <w:basedOn w:val="Normal"/>
+    <w:next w:val="Normal"/>
+    <w:rsid w:val="00454045"/>
+    <w:pPr>
+      <w:keepNext/>
+      <w:keepLines/>
+      <w:spacing w:after="60"/>
+      <w:contextualSpacing/>
+    </w:pPr>
+    <w:rPr>
+      <w:sz w:val="52"/>
+      <w:szCs w:val="52"/>
+    </w:rPr>
+  </w:style>
+  <w:style w:type="paragraph" w:styleId="Subtitle">
+    <w:name w:val="Subtitle"/>
+    <w:basedOn w:val="Normal"/>
+    <w:next w:val="Normal"/>
+    <w:rsid w:val="00454045"/>
+    <w:pPr>
+      <w:keepNext/>
+      <w:keepLines/>
+      <w:spacing w:after="320"/>
+      <w:contextualSpacing/>
+    </w:pPr>
+    <w:rPr>
+      <w:color w:val="666666"/>
+      <w:sz w:val="30"/>
+      <w:szCs w:val="30"/>
+    </w:rPr>
+  </w:style>
+  <w:style w:type="table" w:customStyle="1" w:styleId="a">
+    <w:basedOn w:val="TableNormal"/>
+    <w:rsid w:val="00454045"/>
+    <w:tblPr>
+      <w:tblStyleRowBandSize w:val="1"/>
+      <w:tblStyleColBandSize w:val="1"/>
+    </w:tblPr>
+  </w:style>
+  <w:style w:type="table" w:customStyle="1" w:styleId="a0">
+    <w:basedOn w:val="TableNormal"/>
+    <w:rsid w:val="00454045"/>
+    <w:tblPr>
+      <w:tblStyleRowBandSize w:val="1"/>
+      <w:tblStyleColBandSize w:val="1"/>
+    </w:tblPr>
+  </w:style>
+  <w:style w:type="table" w:customStyle="1" w:styleId="a1">
+    <w:basedOn w:val="TableNormal"/>
+    <w:rsid w:val="00454045"/>
+    <w:tblPr>
+      <w:tblStyleRowBandSize w:val="1"/>
+      <w:tblStyleColBandSize w:val="1"/>
+    </w:tblPr>
+  </w:style>
+  <w:style w:type="paragraph" w:styleId="BalloonText">
+    <w:name w:val="Balloon Text"/>
+    <w:basedOn w:val="Normal"/>
+    <w:link w:val="BalloonTextChar"/>
+    <w:uiPriority w:val="99"/>
+    <w:semiHidden/>
+    <w:unhideWhenUsed/>
+    <w:rsid w:val="00852821"/>
+    <w:pPr>
+      <w:spacing w:line="240" w:lineRule="auto"/>
+    </w:pPr>
+    <w:rPr>
+      <w:rFonts w:ascii="Tahoma" w:hAnsi="Tahoma" w:cs="Tahoma"/>
+      <w:sz w:val="16"/>
+      <w:szCs w:val="16"/>
+    </w:rPr>
+  </w:style>
+  <w:style w:type="character" w:customStyle="1" w:styleId="BalloonTextChar">
+    <w:name w:val="Balloon Text Char"/>
+    <w:basedOn w:val="DefaultParagraphFont"/>
+    <w:link w:val="BalloonText"/>
+    <w:uiPriority w:val="99"/>
+    <w:semiHidden/>
+    <w:rsid w:val="00852821"/>
+    <w:rPr>
+      <w:rFonts w:ascii="Tahoma" w:hAnsi="Tahoma" w:cs="Tahoma"/>
+      <w:sz w:val="16"/>
+      <w:szCs w:val="16"/>
+    </w:rPr>
+  </w:style>
+  <w:style w:type="paragraph" w:styleId="Header">
+    <w:name w:val="header"/>
+    <w:basedOn w:val="Normal"/>
+    <w:link w:val="HeaderChar"/>
+    <w:uiPriority w:val="99"/>
+    <w:unhideWhenUsed/>
+    <w:rsid w:val="00E53181"/>
+    <w:pPr>
+      <w:tabs>
+        <w:tab w:val="center" w:pos="4680"/>
+        <w:tab w:val="right" w:pos="9360"/>
+      </w:tabs>
+      <w:spacing w:line="240" w:lineRule="auto"/>
+    </w:pPr>
+  </w:style>
+  <w:style w:type="character" w:customStyle="1" w:styleId="HeaderChar">
+    <w:name w:val="Header Char"/>
+    <w:basedOn w:val="DefaultParagraphFont"/>
+    <w:link w:val="Header"/>
+    <w:uiPriority w:val="99"/>
+    <w:rsid w:val="00E53181"/>
+  </w:style>
+  <w:style w:type="paragraph" w:styleId="Footer">
+    <w:name w:val="footer"/>
+    <w:basedOn w:val="Normal"/>
+    <w:link w:val="FooterChar"/>
+    <w:uiPriority w:val="99"/>
+    <w:unhideWhenUsed/>
+    <w:rsid w:val="00E53181"/>
+    <w:pPr>
+      <w:tabs>
+        <w:tab w:val="center" w:pos="4680"/>
+        <w:tab w:val="right" w:pos="9360"/>
+      </w:tabs>
+      <w:spacing w:line="240" w:lineRule="auto"/>
+    </w:pPr>
+  </w:style>
+  <w:style w:type="character" w:customStyle="1" w:styleId="FooterChar">
+    <w:name w:val="Footer Char"/>
+    <w:basedOn w:val="DefaultParagraphFont"/>
+    <w:link w:val="Footer"/>
+    <w:uiPriority w:val="99"/>
+    <w:rsid w:val="00E53181"/>
+  </w:style>
+</w:styles>
+</file>
+
+<file path=word/stylesWithEffects.xml><?xml version="1.0" encoding="utf-8"?>
+<w:styles xmlns:wpc="http://schemas.microsoft.com/office/word/2010/wordprocessingCanvas" xmlns:mc="http://schemas.openxmlformats.org/markup-compatibility/2006" xmlns:o="urn:schemas-microsoft-com:office:office" xmlns:r="http://schemas.openxmlformats.org/officeDocument/2006/relationships" xmlns:m="http://schemas.openxmlformats.org/officeDocument/2006/math" xmlns:v="urn:schemas-microsoft-com:vml" xmlns:wp14="http://schemas.microsoft.com/office/word/2010/wordprocessingDrawing" xmlns:wp="http://schemas.openxmlformats.org/drawingml/2006/wordprocessingDrawing" xmlns:w10="urn:schemas-microsoft-com:office:word" xmlns:w="http://schemas.openxmlformats.org/wordprocessingml/2006/main" xmlns:w14="http://schemas.microsoft.com/office/word/2010/wordml" xmlns:wpg="http://schemas.microsoft.com/office/word/2010/wordprocessingGroup" xmlns:wpi="http://schemas.microsoft.com/office/word/2010/wordprocessingInk" xmlns:wne="http://schemas.microsoft.com/office/word/2006/wordml" xmlns:wps="http://schemas.microsoft.com/office/word/2010/wordprocessingShape" mc:Ignorable="w14 wp14">
+  <w:docDefaults>
+    <w:rPrDefault>
+      <w:rPr>
+        <w:rFonts w:ascii="Arial" w:eastAsia="Arial" w:hAnsi="Arial" w:cs="Arial"/>
+        <w:color w:val="000000"/>
+        <w:sz w:val="22"/>
+        <w:szCs w:val="22"/>
+        <w:lang w:val="en-US" w:eastAsia="en-US" w:bidi="ar-SA"/>
+      </w:rPr>
+    </w:rPrDefault>
+    <w:pPrDefault>
+      <w:pPr>
+        <w:spacing w:line="276" w:lineRule="auto"/>
+      </w:pPr>
+    </w:pPrDefault>
+  </w:docDefaults>
+  <w:latentStyles w:defLockedState="0" w:defUIPriority="99" w:defSemiHidden="1" w:defUnhideWhenUsed="1" w:defQFormat="0" w:count="267">
+    <w:lsdException w:name="Normal" w:semiHidden="0" w:uiPriority="0" w:unhideWhenUsed="0" w:qFormat="1"/>
+    <w:lsdException w:name="heading 1" w:semiHidden="0" w:uiPriority="9" w:unhideWhenUsed="0" w:qFormat="1"/>
+    <w:lsdException w:name="heading 2" w:uiPriority="9" w:qFormat="1"/>
+    <w:lsdException w:name="heading 3" w:uiPriority="9" w:qFormat="1"/>
+    <w:lsdException w:name="heading 4" w:uiPriority="9" w:qFormat="1"/>
+    <w:lsdException w:name="heading 5" w:uiPriority="9" w:qFormat="1"/>
+    <w:lsdException w:name="heading 6" w:uiPriority="9" w:qFormat="1"/>
+    <w:lsdException w:name="heading 7" w:uiPriority="9" w:qFormat="1"/>
+    <w:lsdException w:name="heading 8" w:uiPriority="9" w:qFormat="1"/>
+    <w:lsdException w:name="heading 9" w:uiPriority="9" w:qFormat="1"/>
+    <w:lsdException w:name="toc 1" w:uiPriority="39"/>
+    <w:lsdException w:name="toc 2" w:uiPriority="39"/>
+    <w:lsdException w:name="toc 3" w:uiPriority="39"/>
+    <w:lsdException w:name="toc 4" w:uiPriority="39"/>
+    <w:lsdException w:name="toc 5" w:uiPriority="39"/>
+    <w:lsdException w:name="toc 6" w:uiPriority="39"/>
+    <w:lsdException w:name="toc 7" w:uiPriority="39"/>
+    <w:lsdException w:name="toc 8" w:uiPriority="39"/>
+    <w:lsdException w:name="toc 9" w:uiPriority="39"/>
+    <w:lsdException w:name="caption" w:uiPriority="35" w:qFormat="1"/>
+    <w:lsdException w:name="Title" w:semiHidden="0" w:uiPriority="10" w:unhideWhenUsed="0" w:qFormat="1"/>
+    <w:lsdException w:name="Default Paragraph Font" w:uiPriority="1"/>
+    <w:lsdException w:name="Subtitle" w:semiHidden="0" w:uiPriority="11" w:unhideWhenUsed="0" w:qFormat="1"/>
+    <w:lsdException w:name="Strong" w:semiHidden="0" w:uiPriority="22" w:unhideWhenUsed="0" w:qFormat="1"/>
+    <w:lsdException w:name="Emphasis" w:semiHidden="0" w:uiPriority="20" w:unhideWhenUsed="0" w:qFormat="1"/>
+    <w:lsdException w:name="Table Grid" w:semiHidden="0" w:uiPriority="39" w:unhideWhenUsed="0"/>
+    <w:lsdException w:name="Placeholder Text" w:unhideWhenUsed="0"/>
+    <w:lsdException w:name="No Spacing" w:semiHidden="0" w:uiPriority="1" w:unhideWhenUsed="0" w:qFormat="1"/>
+    <w:lsdException w:name="Light Shading" w:semiHidden="0" w:uiPriority="60" w:unhideWhenUsed="0"/>
+    <w:lsdException w:name="Light List" w:semiHidden="0" w:uiPriority="61" w:unhideWhenUsed="0"/>
+    <w:lsdException w:name="Light Grid" w:semiHidden="0" w:uiPriority="62" w:unhideWhenUsed="0"/>
+    <w:lsdException w:name="Medium Shading 1" w:semiHidden="0" w:uiPriority="63" w:unhideWhenUsed="0"/>
+    <w:lsdException w:name="Medium Shading 2" w:semiHidden="0" w:uiPriority="64" w:unhideWhenUsed="0"/>
+    <w:lsdException w:name="Medium List 1" w:semiHidden="0" w:uiPriority="65" w:unhideWhenUsed="0"/>
+    <w:lsdException w:name="Medium List 2" w:semiHidden="0" w:uiPriority="66" w:unhideWhenUsed="0"/>
+    <w:lsdException w:name="Medium Grid 1" w:semiHidden="0" w:uiPriority="67" w:unhideWhenUsed="0"/>
+    <w:lsdException w:name="Medium Grid 2" w:semiHidden="0" w:uiPriority="68" w:unhideWhenUsed="0"/>
+    <w:lsdException w:name="Medium Grid 3" w:semiHidden="0" w:uiPriority="69" w:unhideWhenUsed="0"/>
+    <w:lsdException w:name="Dark List" w:semiHidden="0" w:uiPriority="70" w:unhideWhenUsed="0"/>
+    <w:lsdException w:name="Colorful Shading" w:semiHidden="0" w:uiPriority="71" w:unhideWhenUsed="0"/>
+    <w:lsdException w:name="Colorful List" w:semiHidden="0" w:uiPriority="72" w:unhideWhenUsed="0"/>
+    <w:lsdException w:name="Colorful Grid" w:semiHidden="0" w:uiPriority="73" w:unhideWhenUsed="0"/>
+    <w:lsdException w:name="Light Shading Accent 1" w:semiHidden="0" w:uiPriority="60" w:unhideWhenUsed="0"/>
+    <w:lsdException w:name="Light List Accent 1" w:semiHidden="0" w:uiPriority="61" w:unhideWhenUsed="0"/>
+    <w:lsdException w:name="Light Grid Accent 1" w:semiHidden="0" w:uiPriority="62" w:unhideWhenUsed="0"/>
+    <w:lsdException w:name="Medium Shading 1 Accent 1" w:semiHidden="0" w:uiPriority="63" w:unhideWhenUsed="0"/>
+    <w:lsdException w:name="Medium Shading 2 Accent 1" w:semiHidden="0" w:uiPriority="64" w:unhideWhenUsed="0"/>
+    <w:lsdException w:name="Medium List 1 Accent 1" w:semiHidden="0" w:uiPriority="65" w:unhideWhenUsed="0"/>
+    <w:lsdException w:name="Revision" w:unhideWhenUsed="0"/>
+    <w:lsdException w:name="List Paragraph" w:semiHidden="0" w:uiPriority="34" w:unhideWhenUsed="0" w:qFormat="1"/>
+    <w:lsdException w:name="Quote" w:semiHidden="0" w:uiPriority="29" w:unhideWhenUsed="0" w:qFormat="1"/>
+    <w:lsdException w:name="Intense Quote" w:semiHidden="0" w:uiPriority="30" w:unhideWhenUsed="0" w:qFormat="1"/>
+    <w:lsdException w:name="Medium List 2 Accent 1" w:semiHidden="0" w:uiPriority="66" w:unhideWhenUsed="0"/>
+    <w:lsdException w:name="Medium Grid 1 Accent 1" w:semiHidden="0" w:uiPriority="67" w:unhideWhenUsed="0"/>
+    <w:lsdException w:name="Medium Grid 2 Accent 1" w:semiHidden="0" w:uiPriority="68" w:unhideWhenUsed="0"/>
+    <w:lsdException w:name="Medium Grid 3 Accent 1" w:semiHidden="0" w:uiPriority="69" w:unhideWhenUsed="0"/>
+    <w:lsdException w:name="Dark List Accent 1" w:semiHidden="0" w:uiPriority="70" w:unhideWhenUsed="0"/>
+    <w:lsdException w:name="Colorful Shading Accent 1" w:semiHidden="0" w:uiPriority="71" w:unhideWhenUsed="0"/>
+    <w:lsdException w:name="Colorful List Accent 1" w:semiHidden="0" w:uiPriority="72" w:unhideWhenUsed="0"/>
+    <w:lsdException w:name="Colorful Grid Accent 1" w:semiHidden="0" w:uiPriority="73" w:unhideWhenUsed="0"/>
+    <w:lsdException w:name="Light Shading Accent 2" w:semiHidden="0" w:uiPriority="60" w:unhideWhenUsed="0"/>
+    <w:lsdException w:name="Light List Accent 2" w:semiHidden="0" w:uiPriority="61" w:unhideWhenUsed="0"/>
+    <w:lsdException w:name="Light Grid Accent 2" w:semiHidden="0" w:uiPriority="62" w:unhideWhenUsed="0"/>
+    <w:lsdException w:name="Medium Shading 1 Accent 2" w:semiHidden="0" w:uiPriority="63" w:unhideWhenUsed="0"/>
+    <w:lsdException w:name="Medium Shading 2 Accent 2" w:semiHidden="0" w:uiPriority="64" w:unhideWhenUsed="0"/>
+    <w:lsdException w:name="Medium List 1 Accent 2" w:semiHidden="0" w:uiPriority="65" w:unhideWhenUsed="0"/>
+    <w:lsdException w:name="Medium List 2 Accent 2" w:semiHidden="0" w:uiPriority="66" w:unhideWhenUsed="0"/>
+    <w:lsdException w:name="Medium Grid 1 Accent 2" w:semiHidden="0" w:uiPriority="67" w:unhideWhenUsed="0"/>
+    <w:lsdException w:name="Medium Grid 2 Accent 2" w:semiHidden="0" w:uiPriority="68" w:unhideWhenUsed="0"/>
+    <w:lsdException w:name="Medium Grid 3 Accent 2" w:semiHidden="0" w:uiPriority="69" w:unhideWhenUsed="0"/>
+    <w:lsdException w:name="Dark List Accent 2" w:semiHidden="0" w:uiPriority="70" w:unhideWhenUsed="0"/>
+    <w:lsdException w:name="Colorful Shading Accent 2" w:semiHidden="0" w:uiPriority="71" w:unhideWhenUsed="0"/>
+    <w:lsdException w:name="Colorful List Accent 2" w:semiHidden="0" w:uiPriority="72" w:unhideWhenUsed="0"/>
+    <w:lsdException w:name="Colorful Grid Accent 2" w:semiHidden="0" w:uiPriority="73" w:unhideWhenUsed="0"/>
+    <w:lsdException w:name="Light Shading Accent 3" w:semiHidden="0" w:uiPriority="60" w:unhideWhenUsed="0"/>
+    <w:lsdException w:name="Light List Accent 3" w:semiHidden="0" w:uiPriority="61" w:unhideWhenUsed="0"/>
+    <w:lsdException w:name="Light Grid Accent 3" w:semiHidden="0" w:uiPriority="62" w:unhideWhenUsed="0"/>
+    <w:lsdException w:name="Medium Shading 1 Accent 3" w:semiHidden="0" w:uiPriority="63" w:unhideWhenUsed="0"/>
+    <w:lsdException w:name="Medium Shading 2 Accent 3" w:semiHidden="0" w:uiPriority="64" w:unhideWhenUsed="0"/>
+    <w:lsdException w:name="Medium List 1 Accent 3" w:semiHidden="0" w:uiPriority="65" w:unhideWhenUsed="0"/>
+    <w:lsdException w:name="Medium List 2 Accent 3" w:semiHidden="0" w:uiPriority="66" w:unhideWhenUsed="0"/>
+    <w:lsdException w:name="Medium Grid 1 Accent 3" w:semiHidden="0" w:uiPriority="67" w:unhideWhenUsed="0"/>
+    <w:lsdException w:name="Medium Grid 2 Accent 3" w:semiHidden="0" w:uiPriority="68" w:unhideWhenUsed="0"/>
+    <w:lsdException w:name="Medium Grid 3 Accent 3" w:semiHidden="0" w:uiPriority="69" w:unhideWhenUsed="0"/>
+    <w:lsdException w:name="Dark List Accent 3" w:semiHidden="0" w:uiPriority="70" w:unhideWhenUsed="0"/>
+    <w:lsdException w:name="Colorful Shading Accent 3" w:semiHidden="0" w:uiPriority="71" w:unhideWhenUsed="0"/>
+    <w:lsdException w:name="Colorful List Accent 3" w:semiHidden="0" w:uiPriority="72" w:unhideWhenUsed="0"/>
+    <w:lsdException w:name="Colorful Grid Accent 3" w:semiHidden="0" w:uiPriority="73" w:unhideWhenUsed="0"/>
+    <w:lsdException w:name="Light Shading Accent 4" w:semiHidden="0" w:uiPriority="60" w:unhideWhenUsed="0"/>
+    <w:lsdException w:name="Light List Accent 4" w:semiHidden="0" w:uiPriority="61" w:unhideWhenUsed="0"/>
+    <w:lsdException w:name="Light Grid Accent 4" w:semiHidden="0" w:uiPriority="62" w:unhideWhenUsed="0"/>
+    <w:lsdException w:name="Medium Shading 1 Accent 4" w:semiHidden="0" w:uiPriority="63" w:unhideWhenUsed="0"/>
+    <w:lsdException w:name="Medium Shading 2 Accent 4" w:semiHidden="0" w:uiPriority="64" w:unhideWhenUsed="0"/>
+    <w:lsdException w:name="Medium List 1 Accent 4" w:semiHidden="0" w:uiPriority="65" w:unhideWhenUsed="0"/>
+    <w:lsdException w:name="Medium List 2 Accent 4" w:semiHidden="0" w:uiPriority="66" w:unhideWhenUsed="0"/>
+    <w:lsdException w:name="Medium Grid 1 Accent 4" w:semiHidden="0" w:uiPriority="67" w:unhideWhenUsed="0"/>
+    <w:lsdException w:name="Medium Grid 2 Accent 4" w:semiHidden="0" w:uiPriority="68" w:unhideWhenUsed="0"/>
+    <w:lsdException w:name="Medium Grid 3 Accent 4" w:semiHidden="0" w:uiPriority="69" w:unhideWhenUsed="0"/>
+    <w:lsdException w:name="Dark List Accent 4" w:semiHidden="0" w:uiPriority="70" w:unhideWhenUsed="0"/>
+    <w:lsdException w:name="Colorful Shading Accent 4" w:semiHidden="0" w:uiPriority="71" w:unhideWhenUsed="0"/>
+    <w:lsdException w:name="Colorful List Accent 4" w:semiHidden="0" w:uiPriority="72" w:unhideWhenUsed="0"/>
+    <w:lsdException w:name="Colorful Grid Accent 4" w:semiHidden="0" w:uiPriority="73" w:unhideWhenUsed="0"/>
+    <w:lsdException w:name="Light Shading Accent 5" w:semiHidden="0" w:uiPriority="60" w:unhideWhenUsed="0"/>
+    <w:lsdException w:name="Light List Accent 5" w:semiHidden="0" w:uiPriority="61" w:unhideWhenUsed="0"/>
+    <w:lsdException w:name="Light Grid Accent 5" w:semiHidden="0" w:uiPriority="62" w:unhideWhenUsed="0"/>
+    <w:lsdException w:name="Medium Shading 1 Accent 5" w:semiHidden="0" w:uiPriority="63" w:unhideWhenUsed="0"/>
+    <w:lsdException w:name="Medium Shading 2 Accent 5" w:semiHidden="0" w:uiPriority="64" w:unhideWhenUsed="0"/>
+    <w:lsdException w:name="Medium List 1 Accent 5" w:semiHidden="0" w:uiPriority="65" w:unhideWhenUsed="0"/>
+    <w:lsdException w:name="Medium List 2 Accent 5" w:semiHidden="0" w:uiPriority="66" w:unhideWhenUsed="0"/>
+    <w:lsdException w:name="Medium Grid 1 Accent 5" w:semiHidden="0" w:uiPriority="67" w:unhideWhenUsed="0"/>
+    <w:lsdException w:name="Medium Grid 2 Accent 5" w:semiHidden="0" w:uiPriority="68" w:unhideWhenUsed="0"/>
+    <w:lsdException w:name="Medium Grid 3 Accent 5" w:semiHidden="0" w:uiPriority="69" w:unhideWhenUsed="0"/>
+    <w:lsdException w:name="Dark List Accent 5" w:semiHidden="0" w:uiPriority="70" w:unhideWhenUsed="0"/>
+    <w:lsdException w:name="Colorful Shading Accent 5" w:semiHidden="0" w:uiPriority="71" w:unhideWhenUsed="0"/>
+    <w:lsdException w:name="Colorful List Accent 5" w:semiHidden="0" w:uiPriority="72" w:unhideWhenUsed="0"/>
+    <w:lsdException w:name="Colorful Grid Accent 5" w:semiHidden="0" w:uiPriority="73" w:unhideWhenUsed="0"/>
+    <w:lsdException w:name="Light Shading Accent 6" w:semiHidden="0" w:uiPriority="60" w:unhideWhenUsed="0"/>
+    <w:lsdException w:name="Light List Accent 6" w:semiHidden="0" w:uiPriority="61" w:unhideWhenUsed="0"/>
+    <w:lsdException w:name="Light Grid Accent 6" w:semiHidden="0" w:uiPriority="62" w:unhideWhenUsed="0"/>
+    <w:lsdException w:name="Medium Shading 1 Accent 6" w:semiHidden="0" w:uiPriority="63" w:unhideWhenUsed="0"/>
+    <w:lsdException w:name="Medium Shading 2 Accent 6" w:semiHidden="0" w:uiPriority="64" w:unhideWhenUsed="0"/>
+    <w:lsdException w:name="Medium List 1 Accent 6" w:semiHidden="0" w:uiPriority="65" w:unhideWhenUsed="0"/>
+    <w:lsdException w:name="Medium List 2 Accent 6" w:semiHidden="0" w:uiPriority="66" w:unhideWhenUsed="0"/>
+    <w:lsdException w:name="Medium Grid 1 Accent 6" w:semiHidden="0" w:uiPriority="67" w:unhideWhenUsed="0"/>
+    <w:lsdException w:name="Medium Grid 2 Accent 6" w:semiHidden="0" w:uiPriority="68" w:unhideWhenUsed="0"/>
+    <w:lsdException w:name="Medium Grid 3 Accent 6" w:semiHidden="0" w:uiPriority="69" w:unhideWhenUsed="0"/>
+    <w:lsdException w:name="Dark List Accent 6" w:semiHidden="0" w:uiPriority="70" w:unhideWhenUsed="0"/>
+    <w:lsdException w:name="Colorful Shading Accent 6" w:semiHidden="0" w:uiPriority="71" w:unhideWhenUsed="0"/>
+    <w:lsdException w:name="Colorful List Accent 6" w:semiHidden="0" w:uiPriority="72" w:unhideWhenUsed="0"/>
+    <w:lsdException w:name="Colorful Grid Accent 6" w:semiHidden="0" w:uiPriority="73" w:unhideWhenUsed="0"/>
+    <w:lsdException w:name="Subtle Emphasis" w:semiHidden="0" w:uiPriority="19" w:unhideWhenUsed="0" w:qFormat="1"/>
+    <w:lsdException w:name="Intense Emphasis" w:semiHidden="0" w:uiPriority="21" w:unhideWhenUsed="0" w:qFormat="1"/>
+    <w:lsdException w:name="Subtle Reference" w:semiHidden="0" w:uiPriority="31" w:unhideWhenUsed="0" w:qFormat="1"/>
+    <w:lsdException w:name="Intense Reference" w:semiHidden="0" w:uiPriority="32" w:unhideWhenUsed="0" w:qFormat="1"/>
+    <w:lsdException w:name="Book Title" w:semiHidden="0" w:uiPriority="33" w:unhideWhenUsed="0" w:qFormat="1"/>
+    <w:lsdException w:name="Bibliography" w:uiPriority="37"/>
+    <w:lsdException w:name="TOC Heading" w:uiPriority="39" w:qFormat="1"/>
   </w:latentStyles>
   <w:style w:type="paragraph" w:default="1" w:styleId="Normal">
     <w:name w:val="Normal"/>
@@ -2413,7 +2631,7 @@
   <a:extraClrSchemeLst/>
   <a:extLst>
     <a:ext uri="{05A4C25C-085E-4340-85A3-A5531E510DB2}">
-      <thm15:themeFamily xmlns:thm15="http://schemas.microsoft.com/office/thememl/2012/main" name="Office Theme" id="{62F939B6-93AF-4DB8-9C6B-D6C7DFDC589F}" vid="{4A3C46E8-61CC-4603-A589-7422A47A8E4A}"/>
+      <thm15:themeFamily xmlns:thm15="http://schemas.microsoft.com/office/thememl/2012/main" xmlns="" name="Office Theme" id="{62F939B6-93AF-4DB8-9C6B-D6C7DFDC589F}" vid="{4A3C46E8-61CC-4603-A589-7422A47A8E4A}"/>
     </a:ext>
   </a:extLst>
 </a:theme>

</xml_diff>